<commit_message>
changes to fyp project report
</commit_message>
<xml_diff>
--- a/Final Year Project/Report/FYP Report - N0683858.docx
+++ b/Final Year Project/Report/FYP Report - N0683858.docx
@@ -1,6 +1,6 @@
 
 <file path=word/document.xml><?xml version="1.0" encoding="utf-8"?>
-<w:document xmlns:wpc="http://schemas.microsoft.com/office/word/2010/wordprocessingCanvas" xmlns:cx="http://schemas.microsoft.com/office/drawing/2014/chartex" xmlns:cx1="http://schemas.microsoft.com/office/drawing/2015/9/8/chartex" xmlns:cx2="http://schemas.microsoft.com/office/drawing/2015/10/21/chartex" xmlns:cx3="http://schemas.microsoft.com/office/drawing/2016/5/9/chartex" xmlns:cx4="http://schemas.microsoft.com/office/drawing/2016/5/10/chartex" xmlns:cx5="http://schemas.microsoft.com/office/drawing/2016/5/11/chartex" xmlns:cx6="http://schemas.microsoft.com/office/drawing/2016/5/12/chartex" xmlns:cx7="http://schemas.microsoft.com/office/drawing/2016/5/13/chartex" xmlns:cx8="http://schemas.microsoft.com/office/drawing/2016/5/14/chartex" xmlns:mc="http://schemas.openxmlformats.org/markup-compatibility/2006" xmlns:aink="http://schemas.microsoft.com/office/drawing/2016/ink" xmlns:am3d="http://schemas.microsoft.com/office/drawing/2017/model3d" xmlns:o="urn:schemas-microsoft-com:office:office" xmlns:r="http://schemas.openxmlformats.org/officeDocument/2006/relationships" xmlns:m="http://schemas.openxmlformats.org/officeDocument/2006/math" xmlns:v="urn:schemas-microsoft-com:vml" xmlns:wp14="http://schemas.microsoft.com/office/word/2010/wordprocessingDrawing" xmlns:wp="http://schemas.openxmlformats.org/drawingml/2006/wordprocessingDrawing" xmlns:w10="urn:schemas-microsoft-com:office:word" xmlns:w="http://schemas.openxmlformats.org/wordprocessingml/2006/main" xmlns:w14="http://schemas.microsoft.com/office/word/2010/wordml" xmlns:w15="http://schemas.microsoft.com/office/word/2012/wordml" xmlns:w16cid="http://schemas.microsoft.com/office/word/2016/wordml/cid" xmlns:w16se="http://schemas.microsoft.com/office/word/2015/wordml/symex" xmlns:wpg="http://schemas.microsoft.com/office/word/2010/wordprocessingGroup" xmlns:wpi="http://schemas.microsoft.com/office/word/2010/wordprocessingInk" xmlns:wne="http://schemas.microsoft.com/office/word/2006/wordml" xmlns:wps="http://schemas.microsoft.com/office/word/2010/wordprocessingShape" mc:Ignorable="w14 w15 w16se w16cid wp14">
+<w:document xmlns:wpc="http://schemas.microsoft.com/office/word/2010/wordprocessingCanvas" xmlns:cx="http://schemas.microsoft.com/office/drawing/2014/chartex" xmlns:cx1="http://schemas.microsoft.com/office/drawing/2015/9/8/chartex" xmlns:cx2="http://schemas.microsoft.com/office/drawing/2015/10/21/chartex" xmlns:cx3="http://schemas.microsoft.com/office/drawing/2016/5/9/chartex" xmlns:cx4="http://schemas.microsoft.com/office/drawing/2016/5/10/chartex" xmlns:cx5="http://schemas.microsoft.com/office/drawing/2016/5/11/chartex" xmlns:cx6="http://schemas.microsoft.com/office/drawing/2016/5/12/chartex" xmlns:cx7="http://schemas.microsoft.com/office/drawing/2016/5/13/chartex" xmlns:cx8="http://schemas.microsoft.com/office/drawing/2016/5/14/chartex" xmlns:mc="http://schemas.openxmlformats.org/markup-compatibility/2006" xmlns:aink="http://schemas.microsoft.com/office/drawing/2016/ink" xmlns:am3d="http://schemas.microsoft.com/office/drawing/2017/model3d" xmlns:o="urn:schemas-microsoft-com:office:office" xmlns:r="http://schemas.openxmlformats.org/officeDocument/2006/relationships" xmlns:m="http://schemas.openxmlformats.org/officeDocument/2006/math" xmlns:v="urn:schemas-microsoft-com:vml" xmlns:wp14="http://schemas.microsoft.com/office/word/2010/wordprocessingDrawing" xmlns:wp="http://schemas.openxmlformats.org/drawingml/2006/wordprocessingDrawing" xmlns:w10="urn:schemas-microsoft-com:office:word" xmlns:w="http://schemas.openxmlformats.org/wordprocessingml/2006/main" xmlns:w14="http://schemas.microsoft.com/office/word/2010/wordml" xmlns:w15="http://schemas.microsoft.com/office/word/2012/wordml" xmlns:w16cex="http://schemas.microsoft.com/office/word/2018/wordml/cex" xmlns:w16cid="http://schemas.microsoft.com/office/word/2016/wordml/cid" xmlns:w16="http://schemas.microsoft.com/office/word/2018/wordml" xmlns:w16se="http://schemas.microsoft.com/office/word/2015/wordml/symex" xmlns:wpg="http://schemas.microsoft.com/office/word/2010/wordprocessingGroup" xmlns:wpi="http://schemas.microsoft.com/office/word/2010/wordprocessingInk" xmlns:wne="http://schemas.microsoft.com/office/word/2006/wordml" xmlns:wps="http://schemas.microsoft.com/office/word/2010/wordprocessingShape" mc:Ignorable="w14 w15 w16se w16cid w16 w16cex wp14">
   <w:body>
     <w:p>
       <w:pPr>
@@ -13,8 +13,6 @@
       <w:bookmarkStart w:id="4" w:name="_Toc125867327"/>
       <w:bookmarkStart w:id="5" w:name="_Toc125874061"/>
       <w:bookmarkStart w:id="6" w:name="_Toc125879196"/>
-      <w:bookmarkStart w:id="7" w:name="_GoBack"/>
-      <w:bookmarkEnd w:id="7"/>
       <w:smartTag w:uri="urn:schemas-microsoft-com:office:smarttags" w:element="place">
         <w:smartTag w:uri="urn:schemas-microsoft-com:office:smarttags" w:element="PlaceName">
           <w:r>
@@ -50,13 +48,13 @@
       <w:pPr>
         <w:pStyle w:val="TitlePage-Heading"/>
       </w:pPr>
-      <w:bookmarkStart w:id="8" w:name="_Toc124922228"/>
-      <w:bookmarkStart w:id="9" w:name="_Toc125181416"/>
-      <w:bookmarkStart w:id="10" w:name="_Toc125788006"/>
-      <w:bookmarkStart w:id="11" w:name="_Toc125788057"/>
-      <w:bookmarkStart w:id="12" w:name="_Toc125867328"/>
-      <w:bookmarkStart w:id="13" w:name="_Toc125874062"/>
-      <w:bookmarkStart w:id="14" w:name="_Toc125879197"/>
+      <w:bookmarkStart w:id="7" w:name="_Toc124922228"/>
+      <w:bookmarkStart w:id="8" w:name="_Toc125181416"/>
+      <w:bookmarkStart w:id="9" w:name="_Toc125788006"/>
+      <w:bookmarkStart w:id="10" w:name="_Toc125788057"/>
+      <w:bookmarkStart w:id="11" w:name="_Toc125867328"/>
+      <w:bookmarkStart w:id="12" w:name="_Toc125874062"/>
+      <w:bookmarkStart w:id="13" w:name="_Toc125879197"/>
       <w:smartTag w:uri="urn:schemas-microsoft-com:office:smarttags" w:element="place">
         <w:smartTag w:uri="urn:schemas-microsoft-com:office:smarttags" w:element="PlaceType">
           <w:r>
@@ -71,13 +69,13 @@
         <w:r>
           <w:t xml:space="preserve"> of </w:t>
         </w:r>
+        <w:bookmarkEnd w:id="7"/>
         <w:bookmarkEnd w:id="8"/>
         <w:bookmarkEnd w:id="9"/>
         <w:bookmarkEnd w:id="10"/>
         <w:bookmarkEnd w:id="11"/>
         <w:bookmarkEnd w:id="12"/>
         <w:bookmarkEnd w:id="13"/>
-        <w:bookmarkEnd w:id="14"/>
         <w:smartTag w:uri="urn:schemas-microsoft-com:office:smarttags" w:element="PlaceName">
           <w:r>
             <w:t>Science</w:t>
@@ -120,13 +118,8 @@
         <w:pStyle w:val="TitlePage-Author"/>
       </w:pPr>
       <w:r>
-        <w:t xml:space="preserve">Hamid </w:t>
-      </w:r>
-      <w:proofErr w:type="spellStart"/>
-      <w:r>
-        <w:t>Mujatab</w:t>
-      </w:r>
-      <w:proofErr w:type="spellEnd"/>
+        <w:t>Hamid Mujatab</w:t>
+      </w:r>
     </w:p>
     <w:p>
       <w:pPr>
@@ -216,13 +209,7 @@
         <w:pStyle w:val="TitlePage-Text"/>
       </w:pPr>
       <w:r>
-        <w:fldChar w:fldCharType="begin"/>
-      </w:r>
-      <w:r>
-        <w:instrText xml:space="preserve"> MACROBUTTON  AcceptAllChangesInDoc "Software Engineering / Information Systems ..." </w:instrText>
-      </w:r>
-      <w:r>
-        <w:fldChar w:fldCharType="end"/>
+        <w:t>Software Engineering</w:t>
       </w:r>
     </w:p>
     <w:p/>
@@ -425,9 +412,9 @@
       </w:r>
     </w:p>
     <w:p>
-      <w:bookmarkStart w:id="15" w:name="_Toc124922232"/>
-      <w:bookmarkStart w:id="16" w:name="_Toc125788010"/>
-      <w:bookmarkStart w:id="17" w:name="_Toc125788061"/>
+      <w:bookmarkStart w:id="14" w:name="_Toc124922232"/>
+      <w:bookmarkStart w:id="15" w:name="_Toc125788010"/>
+      <w:bookmarkStart w:id="16" w:name="_Toc125788061"/>
       <w:r>
         <w:t>Hamid Mujtaba</w:t>
       </w:r>
@@ -436,15 +423,15 @@
       <w:pPr>
         <w:pStyle w:val="PageHeadings"/>
       </w:pPr>
-      <w:bookmarkStart w:id="18" w:name="_Toc25923297"/>
+      <w:bookmarkStart w:id="17" w:name="_Toc25923297"/>
       <w:r>
         <w:lastRenderedPageBreak/>
         <w:t>Abstract</w:t>
       </w:r>
+      <w:bookmarkEnd w:id="14"/>
       <w:bookmarkEnd w:id="15"/>
       <w:bookmarkEnd w:id="16"/>
       <w:bookmarkEnd w:id="17"/>
-      <w:bookmarkEnd w:id="18"/>
     </w:p>
     <w:p>
       <w:pPr>
@@ -537,9 +524,9 @@
         </w:rPr>
         <w:t>.</w:t>
       </w:r>
-      <w:bookmarkStart w:id="19" w:name="_Toc124922233"/>
-      <w:bookmarkStart w:id="20" w:name="_Toc125788011"/>
-      <w:bookmarkStart w:id="21" w:name="_Toc125788062"/>
+      <w:bookmarkStart w:id="18" w:name="_Toc124922233"/>
+      <w:bookmarkStart w:id="19" w:name="_Toc125788011"/>
+      <w:bookmarkStart w:id="20" w:name="_Toc125788062"/>
       <w:r>
         <w:rPr>
           <w:lang w:val="en-AU"/>
@@ -593,15 +580,15 @@
       <w:pPr>
         <w:pStyle w:val="PageHeadings"/>
       </w:pPr>
-      <w:bookmarkStart w:id="22" w:name="_Toc25923298"/>
+      <w:bookmarkStart w:id="21" w:name="_Toc25923298"/>
       <w:r>
         <w:lastRenderedPageBreak/>
         <w:t>Acknowledgements</w:t>
       </w:r>
+      <w:bookmarkEnd w:id="18"/>
       <w:bookmarkEnd w:id="19"/>
       <w:bookmarkEnd w:id="20"/>
       <w:bookmarkEnd w:id="21"/>
-      <w:bookmarkEnd w:id="22"/>
     </w:p>
     <w:p>
       <w:r>
@@ -689,23 +676,23 @@
       <w:r>
         <w:t>ative importance to you.</w:t>
       </w:r>
-      <w:bookmarkStart w:id="23" w:name="_Toc124922234"/>
-      <w:bookmarkStart w:id="24" w:name="_Toc125788012"/>
-      <w:bookmarkStart w:id="25" w:name="_Toc125788063"/>
+      <w:bookmarkStart w:id="22" w:name="_Toc124922234"/>
+      <w:bookmarkStart w:id="23" w:name="_Toc125788012"/>
+      <w:bookmarkStart w:id="24" w:name="_Toc125788063"/>
     </w:p>
     <w:p>
       <w:pPr>
         <w:pStyle w:val="PageHeadings"/>
       </w:pPr>
-      <w:bookmarkStart w:id="26" w:name="_Toc25923299"/>
+      <w:bookmarkStart w:id="25" w:name="_Toc25923299"/>
       <w:r>
         <w:lastRenderedPageBreak/>
         <w:t>Table of Contents</w:t>
       </w:r>
+      <w:bookmarkEnd w:id="22"/>
       <w:bookmarkEnd w:id="23"/>
       <w:bookmarkEnd w:id="24"/>
       <w:bookmarkEnd w:id="25"/>
-      <w:bookmarkEnd w:id="26"/>
     </w:p>
     <w:p>
       <w:pPr>
@@ -3738,16 +3725,16 @@
       <w:pPr>
         <w:pStyle w:val="PageHeadings"/>
       </w:pPr>
-      <w:bookmarkStart w:id="27" w:name="_Toc125788013"/>
-      <w:bookmarkStart w:id="28" w:name="_Toc125788064"/>
-      <w:bookmarkStart w:id="29" w:name="_Toc25923300"/>
+      <w:bookmarkStart w:id="26" w:name="_Toc125788013"/>
+      <w:bookmarkStart w:id="27" w:name="_Toc125788064"/>
+      <w:bookmarkStart w:id="28" w:name="_Toc25923300"/>
       <w:r>
         <w:lastRenderedPageBreak/>
         <w:t>List of Figures</w:t>
       </w:r>
+      <w:bookmarkEnd w:id="26"/>
       <w:bookmarkEnd w:id="27"/>
       <w:bookmarkEnd w:id="28"/>
-      <w:bookmarkEnd w:id="29"/>
     </w:p>
     <w:p>
       <w:pPr>
@@ -3930,9 +3917,9 @@
       <w:pPr>
         <w:pStyle w:val="PageHeadings"/>
       </w:pPr>
-      <w:bookmarkStart w:id="30" w:name="_Toc125788014"/>
-      <w:bookmarkStart w:id="31" w:name="_Toc125788065"/>
-      <w:bookmarkStart w:id="32" w:name="_Toc25923301"/>
+      <w:bookmarkStart w:id="29" w:name="_Toc125788014"/>
+      <w:bookmarkStart w:id="30" w:name="_Toc125788065"/>
+      <w:bookmarkStart w:id="31" w:name="_Toc25923301"/>
       <w:r>
         <w:lastRenderedPageBreak/>
         <w:t>List of Tab</w:t>
@@ -3945,9 +3932,9 @@
       <w:r>
         <w:t>es</w:t>
       </w:r>
+      <w:bookmarkEnd w:id="29"/>
       <w:bookmarkEnd w:id="30"/>
       <w:bookmarkEnd w:id="31"/>
-      <w:bookmarkEnd w:id="32"/>
     </w:p>
     <w:p>
       <w:pPr>
@@ -4160,55 +4147,55 @@
       <w:pPr>
         <w:pStyle w:val="ChapterNumber"/>
       </w:pPr>
-      <w:bookmarkStart w:id="33" w:name="_Toc125874066"/>
-      <w:bookmarkStart w:id="34" w:name="_Toc125879201"/>
-      <w:bookmarkStart w:id="35" w:name="_Toc25923302"/>
+      <w:bookmarkStart w:id="32" w:name="_Toc125874066"/>
+      <w:bookmarkStart w:id="33" w:name="_Toc125879201"/>
+      <w:bookmarkStart w:id="34" w:name="_Toc25923302"/>
+      <w:bookmarkEnd w:id="32"/>
       <w:bookmarkEnd w:id="33"/>
       <w:bookmarkEnd w:id="34"/>
+    </w:p>
+    <w:p>
+      <w:pPr>
+        <w:pStyle w:val="CHAPTERHEADING"/>
+      </w:pPr>
+      <w:bookmarkStart w:id="35" w:name="_Toc125788016"/>
+      <w:bookmarkStart w:id="36" w:name="_Toc125788067"/>
+      <w:bookmarkStart w:id="37" w:name="_Toc25923303"/>
+      <w:r>
+        <w:t>Int</w:t>
+      </w:r>
+      <w:r>
+        <w:t>r</w:t>
+      </w:r>
+      <w:r>
+        <w:t>oduction</w:t>
+      </w:r>
       <w:bookmarkEnd w:id="35"/>
-    </w:p>
-    <w:p>
-      <w:pPr>
-        <w:pStyle w:val="CHAPTERHEADING"/>
-      </w:pPr>
-      <w:bookmarkStart w:id="36" w:name="_Toc125788016"/>
-      <w:bookmarkStart w:id="37" w:name="_Toc125788067"/>
-      <w:bookmarkStart w:id="38" w:name="_Toc25923303"/>
-      <w:r>
-        <w:t>Int</w:t>
-      </w:r>
-      <w:r>
-        <w:t>r</w:t>
-      </w:r>
-      <w:r>
-        <w:t>oduction</w:t>
-      </w:r>
       <w:bookmarkEnd w:id="36"/>
       <w:bookmarkEnd w:id="37"/>
+      <w:r>
+        <w:t xml:space="preserve"> </w:t>
+      </w:r>
+    </w:p>
+    <w:p>
+      <w:pPr>
+        <w:pStyle w:val="SectionHeading1"/>
+      </w:pPr>
+      <w:bookmarkStart w:id="38" w:name="_Toc125874067"/>
+      <w:bookmarkStart w:id="39" w:name="_Toc125879202"/>
+      <w:bookmarkStart w:id="40" w:name="_Toc25923304"/>
+      <w:r>
+        <w:t>Intro</w:t>
+      </w:r>
+      <w:r>
+        <w:t>d</w:t>
+      </w:r>
+      <w:r>
+        <w:t>uction</w:t>
+      </w:r>
       <w:bookmarkEnd w:id="38"/>
-      <w:r>
-        <w:t xml:space="preserve"> </w:t>
-      </w:r>
-    </w:p>
-    <w:p>
-      <w:pPr>
-        <w:pStyle w:val="SectionHeading1"/>
-      </w:pPr>
-      <w:bookmarkStart w:id="39" w:name="_Toc125874067"/>
-      <w:bookmarkStart w:id="40" w:name="_Toc125879202"/>
-      <w:bookmarkStart w:id="41" w:name="_Toc25923304"/>
-      <w:r>
-        <w:t>Intro</w:t>
-      </w:r>
-      <w:r>
-        <w:t>d</w:t>
-      </w:r>
-      <w:r>
-        <w:t>uction</w:t>
-      </w:r>
       <w:bookmarkEnd w:id="39"/>
       <w:bookmarkEnd w:id="40"/>
-      <w:bookmarkEnd w:id="41"/>
     </w:p>
     <w:p>
       <w:r>
@@ -4357,14 +4344,14 @@
       <w:pPr>
         <w:pStyle w:val="SectionHeading1"/>
       </w:pPr>
-      <w:bookmarkStart w:id="42" w:name="_Toc25923305"/>
+      <w:bookmarkStart w:id="41" w:name="_Toc25923305"/>
       <w:r>
         <w:t xml:space="preserve">Prepare Your </w:t>
       </w:r>
       <w:r>
         <w:t>Report</w:t>
       </w:r>
-      <w:bookmarkEnd w:id="42"/>
+      <w:bookmarkEnd w:id="41"/>
     </w:p>
     <w:p>
       <w:r>
@@ -4456,15 +4443,7 @@
         <w:t>Section Heading 1</w:t>
       </w:r>
       <w:r>
-        <w:t xml:space="preserve"> – Verdana Font, 14 </w:t>
-      </w:r>
-      <w:proofErr w:type="spellStart"/>
-      <w:r>
-        <w:t>pt</w:t>
-      </w:r>
-      <w:proofErr w:type="spellEnd"/>
-      <w:r>
-        <w:t>, Bo</w:t>
+        <w:t xml:space="preserve"> – Verdana Font, 14 pt, Bo</w:t>
       </w:r>
       <w:smartTag w:uri="urn:schemas-microsoft-com:office:smarttags" w:element="PersonName">
         <w:r>
@@ -4480,15 +4459,7 @@
         <w:pStyle w:val="Bulleted"/>
       </w:pPr>
       <w:r>
-        <w:t xml:space="preserve">Section Heading 2 - Verdana Font, 13 </w:t>
-      </w:r>
-      <w:proofErr w:type="spellStart"/>
-      <w:r>
-        <w:t>pt</w:t>
-      </w:r>
-      <w:proofErr w:type="spellEnd"/>
-      <w:r>
-        <w:t>, Bo</w:t>
+        <w:t>Section Heading 2 - Verdana Font, 13 pt, Bo</w:t>
       </w:r>
       <w:smartTag w:uri="urn:schemas-microsoft-com:office:smarttags" w:element="PersonName">
         <w:r>
@@ -4504,15 +4475,7 @@
         <w:pStyle w:val="Bulleted"/>
       </w:pPr>
       <w:r>
-        <w:t xml:space="preserve">Section Heading 3 - Verdana Font, 12 </w:t>
-      </w:r>
-      <w:proofErr w:type="spellStart"/>
-      <w:r>
-        <w:t>pt</w:t>
-      </w:r>
-      <w:proofErr w:type="spellEnd"/>
-      <w:r>
-        <w:t>, Bo</w:t>
+        <w:t>Section Heading 3 - Verdana Font, 12 pt, Bo</w:t>
       </w:r>
       <w:smartTag w:uri="urn:schemas-microsoft-com:office:smarttags" w:element="PersonName">
         <w:r>
@@ -4528,36 +4491,23 @@
         <w:pStyle w:val="Bulleted"/>
       </w:pPr>
       <w:r>
-        <w:t xml:space="preserve">Section Heading 4 - Verdana Font, 12 </w:t>
-      </w:r>
-      <w:proofErr w:type="spellStart"/>
-      <w:r>
-        <w:t>pt</w:t>
-      </w:r>
-      <w:proofErr w:type="spellEnd"/>
+        <w:t>Section Heading 4 - Verdana Font, 12 pt</w:t>
+      </w:r>
     </w:p>
     <w:p>
       <w:pPr>
         <w:pStyle w:val="Bulleted"/>
       </w:pPr>
       <w:r>
-        <w:t xml:space="preserve">Abstract - Verdana, 10 </w:t>
-      </w:r>
-      <w:proofErr w:type="spellStart"/>
-      <w:r>
-        <w:t>pt</w:t>
-      </w:r>
-      <w:proofErr w:type="spellEnd"/>
-      <w:r>
-        <w:t>, 1.5 Line Spacing</w:t>
+        <w:t>Abstract - Verdana, 10 pt, 1.5 Line Spacing</w:t>
       </w:r>
     </w:p>
     <w:p>
       <w:pPr>
         <w:pStyle w:val="Bulleted"/>
       </w:pPr>
-      <w:smartTag w:uri="urn:schemas-microsoft-com:office:smarttags" w:element="place">
-        <w:smartTag w:uri="urn:schemas-microsoft-com:office:smarttags" w:element="City">
+      <w:smartTag w:uri="urn:schemas-microsoft-com:office:smarttags" w:element="City">
+        <w:smartTag w:uri="urn:schemas-microsoft-com:office:smarttags" w:element="place">
           <w:r>
             <w:t>Norma</w:t>
           </w:r>
@@ -4569,15 +4519,7 @@
         </w:smartTag>
       </w:smartTag>
       <w:r>
-        <w:t xml:space="preserve"> – Verdana, 10 </w:t>
-      </w:r>
-      <w:proofErr w:type="spellStart"/>
-      <w:r>
-        <w:t>pt</w:t>
-      </w:r>
-      <w:proofErr w:type="spellEnd"/>
-      <w:r>
-        <w:t xml:space="preserve">, </w:t>
+        <w:t xml:space="preserve"> – Verdana, 10 pt, </w:t>
       </w:r>
       <w:r>
         <w:t>Doub</w:t>
@@ -4612,13 +4554,8 @@
         </w:r>
       </w:smartTag>
       <w:r>
-        <w:t xml:space="preserve">eted - Verdana, 10 </w:t>
-      </w:r>
-      <w:proofErr w:type="spellStart"/>
-      <w:r>
-        <w:t>pt</w:t>
-      </w:r>
-      <w:proofErr w:type="spellEnd"/>
+        <w:t>eted - Verdana, 10 pt</w:t>
+      </w:r>
       <w:r>
         <w:t>, , 1.5 Line Spacing</w:t>
       </w:r>
@@ -4636,15 +4573,7 @@
         </w:r>
       </w:smartTag>
       <w:r>
-        <w:t xml:space="preserve">iography - Verdana, 10 </w:t>
-      </w:r>
-      <w:proofErr w:type="spellStart"/>
-      <w:r>
-        <w:t>pt</w:t>
-      </w:r>
-      <w:proofErr w:type="spellEnd"/>
-      <w:r>
-        <w:t>, 1.5 Line Spacing</w:t>
+        <w:t>iography - Verdana, 10 pt, 1.5 Line Spacing</w:t>
       </w:r>
     </w:p>
     <w:p>
@@ -4661,15 +4590,7 @@
         </w:r>
       </w:smartTag>
       <w:r>
-        <w:t xml:space="preserve">e Caption - Verdana, 10 </w:t>
-      </w:r>
-      <w:proofErr w:type="spellStart"/>
-      <w:r>
-        <w:t>pt</w:t>
-      </w:r>
-      <w:proofErr w:type="spellEnd"/>
-      <w:r>
-        <w:t>, Bo</w:t>
+        <w:t>e Caption - Verdana, 10 pt, Bo</w:t>
       </w:r>
       <w:smartTag w:uri="urn:schemas-microsoft-com:office:smarttags" w:element="PersonName">
         <w:r>
@@ -4684,11 +4605,11 @@
       <w:pPr>
         <w:pStyle w:val="SectionHeading1"/>
       </w:pPr>
-      <w:bookmarkStart w:id="43" w:name="_Toc125788017"/>
-      <w:bookmarkStart w:id="44" w:name="_Toc125788068"/>
-      <w:bookmarkStart w:id="45" w:name="_Toc125874068"/>
-      <w:bookmarkStart w:id="46" w:name="_Toc125879203"/>
-      <w:bookmarkStart w:id="47" w:name="_Toc25923306"/>
+      <w:bookmarkStart w:id="42" w:name="_Toc125788017"/>
+      <w:bookmarkStart w:id="43" w:name="_Toc125788068"/>
+      <w:bookmarkStart w:id="44" w:name="_Toc125874068"/>
+      <w:bookmarkStart w:id="45" w:name="_Toc125879203"/>
+      <w:bookmarkStart w:id="46" w:name="_Toc25923306"/>
       <w:r>
         <w:t>Heading Sty</w:t>
       </w:r>
@@ -4700,323 +4621,323 @@
       <w:r>
         <w:t>es</w:t>
       </w:r>
+      <w:bookmarkEnd w:id="42"/>
       <w:bookmarkEnd w:id="43"/>
       <w:bookmarkEnd w:id="44"/>
       <w:bookmarkEnd w:id="45"/>
       <w:bookmarkEnd w:id="46"/>
+    </w:p>
+    <w:p>
+      <w:r>
+        <w:t xml:space="preserve">For different </w:t>
+      </w:r>
+      <w:smartTag w:uri="urn:schemas-microsoft-com:office:smarttags" w:element="PersonName">
+        <w:r>
+          <w:t>l</w:t>
+        </w:r>
+      </w:smartTag>
+      <w:r>
+        <w:t>eve</w:t>
+      </w:r>
+      <w:smartTag w:uri="urn:schemas-microsoft-com:office:smarttags" w:element="PersonName">
+        <w:r>
+          <w:t>l</w:t>
+        </w:r>
+      </w:smartTag>
+      <w:r>
+        <w:t xml:space="preserve"> of section heading use an appropriate sty</w:t>
+      </w:r>
+      <w:smartTag w:uri="urn:schemas-microsoft-com:office:smarttags" w:element="PersonName">
+        <w:r>
+          <w:t>l</w:t>
+        </w:r>
+      </w:smartTag>
+      <w:r>
+        <w:t>e and the numbering of the section wi</w:t>
+      </w:r>
+      <w:smartTag w:uri="urn:schemas-microsoft-com:office:smarttags" w:element="PersonName">
+        <w:r>
+          <w:t>l</w:t>
+        </w:r>
+      </w:smartTag>
+      <w:smartTag w:uri="urn:schemas-microsoft-com:office:smarttags" w:element="PersonName">
+        <w:r>
+          <w:t>l</w:t>
+        </w:r>
+      </w:smartTag>
+      <w:r>
+        <w:t xml:space="preserve"> be done automatica</w:t>
+      </w:r>
+      <w:smartTag w:uri="urn:schemas-microsoft-com:office:smarttags" w:element="PersonName">
+        <w:r>
+          <w:t>l</w:t>
+        </w:r>
+      </w:smartTag>
+      <w:smartTag w:uri="urn:schemas-microsoft-com:office:smarttags" w:element="PersonName">
+        <w:r>
+          <w:t>l</w:t>
+        </w:r>
+      </w:smartTag>
+      <w:r>
+        <w:t>y. Four</w:t>
+      </w:r>
+      <w:r>
+        <w:t xml:space="preserve"> </w:t>
+      </w:r>
+      <w:smartTag w:uri="urn:schemas-microsoft-com:office:smarttags" w:element="PersonName">
+        <w:r>
+          <w:t>l</w:t>
+        </w:r>
+      </w:smartTag>
+      <w:r>
+        <w:t>eve</w:t>
+      </w:r>
+      <w:smartTag w:uri="urn:schemas-microsoft-com:office:smarttags" w:element="PersonName">
+        <w:r>
+          <w:t>l</w:t>
+        </w:r>
+      </w:smartTag>
+      <w:r>
+        <w:t xml:space="preserve">s of </w:t>
+      </w:r>
+      <w:r>
+        <w:t xml:space="preserve">section </w:t>
+      </w:r>
+      <w:r>
+        <w:t xml:space="preserve">headings have been defined, </w:t>
+      </w:r>
+      <w:r>
+        <w:t xml:space="preserve">Section </w:t>
+      </w:r>
+      <w:r>
+        <w:t xml:space="preserve">Heading 1 through </w:t>
+      </w:r>
+      <w:r>
+        <w:t xml:space="preserve">Section </w:t>
+      </w:r>
+      <w:r>
+        <w:t xml:space="preserve">Heading </w:t>
+      </w:r>
+      <w:r>
+        <w:t>4</w:t>
+      </w:r>
+      <w:r>
+        <w:t xml:space="preserve">. </w:t>
+      </w:r>
+    </w:p>
+    <w:p>
+      <w:r>
+        <w:t xml:space="preserve">The headings have been defined in the </w:t>
+      </w:r>
+      <w:r>
+        <w:t>Verdana</w:t>
+      </w:r>
+      <w:r>
+        <w:t xml:space="preserve"> font, and a</w:t>
+      </w:r>
+      <w:smartTag w:uri="urn:schemas-microsoft-com:office:smarttags" w:element="PersonName">
+        <w:r>
+          <w:t>l</w:t>
+        </w:r>
+      </w:smartTag>
+      <w:smartTag w:uri="urn:schemas-microsoft-com:office:smarttags" w:element="PersonName">
+        <w:r>
+          <w:t>l</w:t>
+        </w:r>
+      </w:smartTag>
+      <w:r>
+        <w:t xml:space="preserve"> are a</w:t>
+      </w:r>
+      <w:smartTag w:uri="urn:schemas-microsoft-com:office:smarttags" w:element="PersonName">
+        <w:r>
+          <w:t>l</w:t>
+        </w:r>
+      </w:smartTag>
+      <w:r>
+        <w:t xml:space="preserve">igned on the </w:t>
+      </w:r>
+      <w:smartTag w:uri="urn:schemas-microsoft-com:office:smarttags" w:element="PersonName">
+        <w:r>
+          <w:t>l</w:t>
+        </w:r>
+      </w:smartTag>
+      <w:r>
+        <w:t>eft</w:t>
+      </w:r>
+      <w:r>
+        <w:t>.</w:t>
+      </w:r>
+      <w:r>
+        <w:t xml:space="preserve"> Varying font sizes and sty</w:t>
+      </w:r>
+      <w:smartTag w:uri="urn:schemas-microsoft-com:office:smarttags" w:element="PersonName">
+        <w:r>
+          <w:t>l</w:t>
+        </w:r>
+      </w:smartTag>
+      <w:r>
+        <w:t>es have been defined. The a</w:t>
+      </w:r>
+      <w:smartTag w:uri="urn:schemas-microsoft-com:office:smarttags" w:element="PersonName">
+        <w:r>
+          <w:t>l</w:t>
+        </w:r>
+      </w:smartTag>
+      <w:r>
+        <w:t>ignment and the font sizes and weights can a</w:t>
+      </w:r>
+      <w:smartTag w:uri="urn:schemas-microsoft-com:office:smarttags" w:element="PersonName">
+        <w:r>
+          <w:t>l</w:t>
+        </w:r>
+      </w:smartTag>
+      <w:smartTag w:uri="urn:schemas-microsoft-com:office:smarttags" w:element="PersonName">
+        <w:r>
+          <w:t>l</w:t>
+        </w:r>
+      </w:smartTag>
+      <w:r>
+        <w:t xml:space="preserve"> be changed by doing a Format, Sty</w:t>
+      </w:r>
+      <w:smartTag w:uri="urn:schemas-microsoft-com:office:smarttags" w:element="PersonName">
+        <w:r>
+          <w:t>l</w:t>
+        </w:r>
+      </w:smartTag>
+      <w:r>
+        <w:t>e, se</w:t>
+      </w:r>
+      <w:smartTag w:uri="urn:schemas-microsoft-com:office:smarttags" w:element="PersonName">
+        <w:r>
+          <w:t>l</w:t>
+        </w:r>
+      </w:smartTag>
+      <w:r>
+        <w:t>ecting the desired sty</w:t>
+      </w:r>
+      <w:smartTag w:uri="urn:schemas-microsoft-com:office:smarttags" w:element="PersonName">
+        <w:r>
+          <w:t>l</w:t>
+        </w:r>
+      </w:smartTag>
+      <w:r>
+        <w:t>e, and making any necessary modifications.</w:t>
+      </w:r>
+    </w:p>
+    <w:p>
+      <w:pPr>
+        <w:pStyle w:val="SectionHeading2"/>
+      </w:pPr>
+      <w:bookmarkStart w:id="47" w:name="_Toc125788018"/>
+      <w:bookmarkStart w:id="48" w:name="_Toc125788069"/>
+      <w:bookmarkStart w:id="49" w:name="_Toc125874069"/>
+      <w:bookmarkStart w:id="50" w:name="_Toc125879204"/>
+      <w:bookmarkStart w:id="51" w:name="_Toc25923307"/>
+      <w:r>
+        <w:t>Numbering of Headings</w:t>
+      </w:r>
       <w:bookmarkEnd w:id="47"/>
-    </w:p>
-    <w:p>
-      <w:r>
-        <w:t xml:space="preserve">For different </w:t>
-      </w:r>
-      <w:smartTag w:uri="urn:schemas-microsoft-com:office:smarttags" w:element="PersonName">
-        <w:r>
-          <w:t>l</w:t>
-        </w:r>
-      </w:smartTag>
-      <w:r>
-        <w:t>eve</w:t>
-      </w:r>
-      <w:smartTag w:uri="urn:schemas-microsoft-com:office:smarttags" w:element="PersonName">
-        <w:r>
-          <w:t>l</w:t>
-        </w:r>
-      </w:smartTag>
-      <w:r>
-        <w:t xml:space="preserve"> of section heading use an appropriate sty</w:t>
-      </w:r>
-      <w:smartTag w:uri="urn:schemas-microsoft-com:office:smarttags" w:element="PersonName">
-        <w:r>
-          <w:t>l</w:t>
-        </w:r>
-      </w:smartTag>
-      <w:r>
-        <w:t>e and the numbering of the section wi</w:t>
-      </w:r>
-      <w:smartTag w:uri="urn:schemas-microsoft-com:office:smarttags" w:element="PersonName">
-        <w:r>
-          <w:t>l</w:t>
-        </w:r>
-      </w:smartTag>
-      <w:smartTag w:uri="urn:schemas-microsoft-com:office:smarttags" w:element="PersonName">
-        <w:r>
-          <w:t>l</w:t>
-        </w:r>
-      </w:smartTag>
-      <w:r>
-        <w:t xml:space="preserve"> be done automatica</w:t>
-      </w:r>
-      <w:smartTag w:uri="urn:schemas-microsoft-com:office:smarttags" w:element="PersonName">
-        <w:r>
-          <w:t>l</w:t>
-        </w:r>
-      </w:smartTag>
-      <w:smartTag w:uri="urn:schemas-microsoft-com:office:smarttags" w:element="PersonName">
-        <w:r>
-          <w:t>l</w:t>
-        </w:r>
-      </w:smartTag>
-      <w:r>
-        <w:t>y. Four</w:t>
-      </w:r>
-      <w:r>
-        <w:t xml:space="preserve"> </w:t>
-      </w:r>
-      <w:smartTag w:uri="urn:schemas-microsoft-com:office:smarttags" w:element="PersonName">
-        <w:r>
-          <w:t>l</w:t>
-        </w:r>
-      </w:smartTag>
-      <w:r>
-        <w:t>eve</w:t>
-      </w:r>
-      <w:smartTag w:uri="urn:schemas-microsoft-com:office:smarttags" w:element="PersonName">
-        <w:r>
-          <w:t>l</w:t>
-        </w:r>
-      </w:smartTag>
-      <w:r>
-        <w:t xml:space="preserve">s of </w:t>
-      </w:r>
-      <w:r>
-        <w:t xml:space="preserve">section </w:t>
-      </w:r>
-      <w:r>
-        <w:t xml:space="preserve">headings have been defined, </w:t>
-      </w:r>
-      <w:r>
-        <w:t xml:space="preserve">Section </w:t>
-      </w:r>
-      <w:r>
-        <w:t xml:space="preserve">Heading 1 through </w:t>
-      </w:r>
-      <w:r>
-        <w:t xml:space="preserve">Section </w:t>
-      </w:r>
-      <w:r>
-        <w:t xml:space="preserve">Heading </w:t>
-      </w:r>
-      <w:r>
-        <w:t>4</w:t>
-      </w:r>
-      <w:r>
-        <w:t xml:space="preserve">. </w:t>
-      </w:r>
-    </w:p>
-    <w:p>
-      <w:r>
-        <w:t xml:space="preserve">The headings have been defined in the </w:t>
-      </w:r>
-      <w:r>
-        <w:t>Verdana</w:t>
-      </w:r>
-      <w:r>
-        <w:t xml:space="preserve"> font, and a</w:t>
-      </w:r>
-      <w:smartTag w:uri="urn:schemas-microsoft-com:office:smarttags" w:element="PersonName">
-        <w:r>
-          <w:t>l</w:t>
-        </w:r>
-      </w:smartTag>
-      <w:smartTag w:uri="urn:schemas-microsoft-com:office:smarttags" w:element="PersonName">
-        <w:r>
-          <w:t>l</w:t>
-        </w:r>
-      </w:smartTag>
-      <w:r>
-        <w:t xml:space="preserve"> are a</w:t>
-      </w:r>
-      <w:smartTag w:uri="urn:schemas-microsoft-com:office:smarttags" w:element="PersonName">
-        <w:r>
-          <w:t>l</w:t>
-        </w:r>
-      </w:smartTag>
-      <w:r>
-        <w:t xml:space="preserve">igned on the </w:t>
-      </w:r>
-      <w:smartTag w:uri="urn:schemas-microsoft-com:office:smarttags" w:element="PersonName">
-        <w:r>
-          <w:t>l</w:t>
-        </w:r>
-      </w:smartTag>
-      <w:r>
-        <w:t>eft</w:t>
-      </w:r>
-      <w:r>
-        <w:t>.</w:t>
-      </w:r>
-      <w:r>
-        <w:t xml:space="preserve"> Varying font sizes and sty</w:t>
-      </w:r>
-      <w:smartTag w:uri="urn:schemas-microsoft-com:office:smarttags" w:element="PersonName">
-        <w:r>
-          <w:t>l</w:t>
-        </w:r>
-      </w:smartTag>
-      <w:r>
-        <w:t>es have been defined. The a</w:t>
-      </w:r>
-      <w:smartTag w:uri="urn:schemas-microsoft-com:office:smarttags" w:element="PersonName">
-        <w:r>
-          <w:t>l</w:t>
-        </w:r>
-      </w:smartTag>
-      <w:r>
-        <w:t>ignment and the font sizes and weights can a</w:t>
-      </w:r>
-      <w:smartTag w:uri="urn:schemas-microsoft-com:office:smarttags" w:element="PersonName">
-        <w:r>
-          <w:t>l</w:t>
-        </w:r>
-      </w:smartTag>
-      <w:smartTag w:uri="urn:schemas-microsoft-com:office:smarttags" w:element="PersonName">
-        <w:r>
-          <w:t>l</w:t>
-        </w:r>
-      </w:smartTag>
-      <w:r>
-        <w:t xml:space="preserve"> be changed by doing a Format, Sty</w:t>
-      </w:r>
-      <w:smartTag w:uri="urn:schemas-microsoft-com:office:smarttags" w:element="PersonName">
-        <w:r>
-          <w:t>l</w:t>
-        </w:r>
-      </w:smartTag>
-      <w:r>
-        <w:t>e, se</w:t>
-      </w:r>
-      <w:smartTag w:uri="urn:schemas-microsoft-com:office:smarttags" w:element="PersonName">
-        <w:r>
-          <w:t>l</w:t>
-        </w:r>
-      </w:smartTag>
-      <w:r>
-        <w:t>ecting the desired sty</w:t>
-      </w:r>
-      <w:smartTag w:uri="urn:schemas-microsoft-com:office:smarttags" w:element="PersonName">
-        <w:r>
-          <w:t>l</w:t>
-        </w:r>
-      </w:smartTag>
-      <w:r>
-        <w:t>e, and making any necessary modifications.</w:t>
-      </w:r>
-    </w:p>
-    <w:p>
-      <w:pPr>
-        <w:pStyle w:val="SectionHeading2"/>
-      </w:pPr>
-      <w:bookmarkStart w:id="48" w:name="_Toc125788018"/>
-      <w:bookmarkStart w:id="49" w:name="_Toc125788069"/>
-      <w:bookmarkStart w:id="50" w:name="_Toc125874069"/>
-      <w:bookmarkStart w:id="51" w:name="_Toc125879204"/>
-      <w:bookmarkStart w:id="52" w:name="_Toc25923307"/>
-      <w:r>
-        <w:t>Numbering of Headings</w:t>
-      </w:r>
       <w:bookmarkEnd w:id="48"/>
       <w:bookmarkEnd w:id="49"/>
       <w:bookmarkEnd w:id="50"/>
       <w:bookmarkEnd w:id="51"/>
+    </w:p>
+    <w:p>
+      <w:r>
+        <w:t>This temp</w:t>
+      </w:r>
+      <w:smartTag w:uri="urn:schemas-microsoft-com:office:smarttags" w:element="PersonName">
+        <w:r>
+          <w:t>l</w:t>
+        </w:r>
+      </w:smartTag>
+      <w:r>
+        <w:t xml:space="preserve">ate numbers the headings in a </w:t>
+      </w:r>
+      <w:smartTag w:uri="urn:schemas-microsoft-com:office:smarttags" w:element="PersonName">
+        <w:r>
+          <w:t>l</w:t>
+        </w:r>
+      </w:smartTag>
+      <w:r>
+        <w:t>ega</w:t>
+      </w:r>
+      <w:smartTag w:uri="urn:schemas-microsoft-com:office:smarttags" w:element="PersonName">
+        <w:r>
+          <w:t>l</w:t>
+        </w:r>
+      </w:smartTag>
+      <w:r>
+        <w:t xml:space="preserve"> numbering format. </w:t>
+      </w:r>
+      <w:r>
+        <w:t>It is recommended to use the same sty</w:t>
+      </w:r>
+      <w:smartTag w:uri="urn:schemas-microsoft-com:office:smarttags" w:element="PersonName">
+        <w:r>
+          <w:t>l</w:t>
+        </w:r>
+      </w:smartTag>
+      <w:r>
+        <w:t>e even if you are not using this temp</w:t>
+      </w:r>
+      <w:smartTag w:uri="urn:schemas-microsoft-com:office:smarttags" w:element="PersonName">
+        <w:r>
+          <w:t>l</w:t>
+        </w:r>
+      </w:smartTag>
+      <w:r>
+        <w:t>ate.</w:t>
+      </w:r>
+    </w:p>
+    <w:p>
+      <w:pPr>
+        <w:pStyle w:val="SectionHeading1"/>
+      </w:pPr>
+      <w:bookmarkStart w:id="52" w:name="_Toc125788019"/>
+      <w:bookmarkStart w:id="53" w:name="_Toc125788070"/>
+      <w:bookmarkStart w:id="54" w:name="_Toc125874070"/>
+      <w:bookmarkStart w:id="55" w:name="_Toc125879205"/>
+      <w:bookmarkStart w:id="56" w:name="_Toc25923308"/>
+      <w:r>
+        <w:t>Document Paragraphs</w:t>
+      </w:r>
       <w:bookmarkEnd w:id="52"/>
-    </w:p>
-    <w:p>
-      <w:r>
-        <w:t>This temp</w:t>
-      </w:r>
-      <w:smartTag w:uri="urn:schemas-microsoft-com:office:smarttags" w:element="PersonName">
-        <w:r>
-          <w:t>l</w:t>
-        </w:r>
-      </w:smartTag>
-      <w:r>
-        <w:t xml:space="preserve">ate numbers the headings in a </w:t>
-      </w:r>
-      <w:smartTag w:uri="urn:schemas-microsoft-com:office:smarttags" w:element="PersonName">
-        <w:r>
-          <w:t>l</w:t>
-        </w:r>
-      </w:smartTag>
-      <w:r>
-        <w:t>ega</w:t>
-      </w:r>
-      <w:smartTag w:uri="urn:schemas-microsoft-com:office:smarttags" w:element="PersonName">
-        <w:r>
-          <w:t>l</w:t>
-        </w:r>
-      </w:smartTag>
-      <w:r>
-        <w:t xml:space="preserve"> numbering format. </w:t>
-      </w:r>
-      <w:r>
-        <w:t>It is recommended to use the same sty</w:t>
-      </w:r>
-      <w:smartTag w:uri="urn:schemas-microsoft-com:office:smarttags" w:element="PersonName">
-        <w:r>
-          <w:t>l</w:t>
-        </w:r>
-      </w:smartTag>
-      <w:r>
-        <w:t>e even if you are not using this temp</w:t>
-      </w:r>
-      <w:smartTag w:uri="urn:schemas-microsoft-com:office:smarttags" w:element="PersonName">
-        <w:r>
-          <w:t>l</w:t>
-        </w:r>
-      </w:smartTag>
-      <w:r>
-        <w:t>ate.</w:t>
-      </w:r>
-    </w:p>
-    <w:p>
-      <w:pPr>
-        <w:pStyle w:val="SectionHeading1"/>
-      </w:pPr>
-      <w:bookmarkStart w:id="53" w:name="_Toc125788019"/>
-      <w:bookmarkStart w:id="54" w:name="_Toc125788070"/>
-      <w:bookmarkStart w:id="55" w:name="_Toc125874070"/>
-      <w:bookmarkStart w:id="56" w:name="_Toc125879205"/>
-      <w:bookmarkStart w:id="57" w:name="_Toc25923308"/>
-      <w:r>
-        <w:t>Document Paragraphs</w:t>
-      </w:r>
       <w:bookmarkEnd w:id="53"/>
       <w:bookmarkEnd w:id="54"/>
       <w:bookmarkEnd w:id="55"/>
       <w:bookmarkEnd w:id="56"/>
+    </w:p>
+    <w:p>
+      <w:pPr>
+        <w:pStyle w:val="SectionHeading2"/>
+      </w:pPr>
+      <w:bookmarkStart w:id="57" w:name="_Toc125788020"/>
+      <w:bookmarkStart w:id="58" w:name="_Toc125788071"/>
+      <w:bookmarkStart w:id="59" w:name="_Toc125874071"/>
+      <w:bookmarkStart w:id="60" w:name="_Toc125879206"/>
+      <w:bookmarkStart w:id="61" w:name="_Toc25923309"/>
+      <w:r>
+        <w:t>First Paragraph Fo</w:t>
+      </w:r>
+      <w:smartTag w:uri="urn:schemas-microsoft-com:office:smarttags" w:element="PersonName">
+        <w:r>
+          <w:t>l</w:t>
+        </w:r>
+      </w:smartTag>
+      <w:smartTag w:uri="urn:schemas-microsoft-com:office:smarttags" w:element="PersonName">
+        <w:r>
+          <w:t>l</w:t>
+        </w:r>
+      </w:smartTag>
+      <w:r>
+        <w:t>owing a Heading</w:t>
+      </w:r>
       <w:bookmarkEnd w:id="57"/>
-    </w:p>
-    <w:p>
-      <w:pPr>
-        <w:pStyle w:val="SectionHeading2"/>
-      </w:pPr>
-      <w:bookmarkStart w:id="58" w:name="_Toc125788020"/>
-      <w:bookmarkStart w:id="59" w:name="_Toc125788071"/>
-      <w:bookmarkStart w:id="60" w:name="_Toc125874071"/>
-      <w:bookmarkStart w:id="61" w:name="_Toc125879206"/>
-      <w:bookmarkStart w:id="62" w:name="_Toc25923309"/>
-      <w:r>
-        <w:t>First Paragraph Fo</w:t>
-      </w:r>
-      <w:smartTag w:uri="urn:schemas-microsoft-com:office:smarttags" w:element="PersonName">
-        <w:r>
-          <w:t>l</w:t>
-        </w:r>
-      </w:smartTag>
-      <w:smartTag w:uri="urn:schemas-microsoft-com:office:smarttags" w:element="PersonName">
-        <w:r>
-          <w:t>l</w:t>
-        </w:r>
-      </w:smartTag>
-      <w:r>
-        <w:t>owing a Heading</w:t>
-      </w:r>
       <w:bookmarkEnd w:id="58"/>
       <w:bookmarkEnd w:id="59"/>
       <w:bookmarkEnd w:id="60"/>
       <w:bookmarkEnd w:id="61"/>
-      <w:bookmarkEnd w:id="62"/>
     </w:p>
     <w:p>
       <w:r>
@@ -5095,8 +5016,8 @@
       <w:r>
         <w:t xml:space="preserve">ed </w:t>
       </w:r>
-      <w:smartTag w:uri="urn:schemas-microsoft-com:office:smarttags" w:element="place">
-        <w:smartTag w:uri="urn:schemas-microsoft-com:office:smarttags" w:element="City">
+      <w:smartTag w:uri="urn:schemas-microsoft-com:office:smarttags" w:element="City">
+        <w:smartTag w:uri="urn:schemas-microsoft-com:office:smarttags" w:element="place">
           <w:r>
             <w:t>Norma</w:t>
           </w:r>
@@ -5137,219 +5058,219 @@
       <w:pPr>
         <w:pStyle w:val="ChapterNumber"/>
       </w:pPr>
-      <w:bookmarkStart w:id="63" w:name="_Toc125874074"/>
-      <w:bookmarkStart w:id="64" w:name="_Toc125879209"/>
-      <w:bookmarkStart w:id="65" w:name="_Toc25923310"/>
+      <w:bookmarkStart w:id="62" w:name="_Toc125874074"/>
+      <w:bookmarkStart w:id="63" w:name="_Toc125879209"/>
+      <w:bookmarkStart w:id="64" w:name="_Toc25923310"/>
+      <w:bookmarkEnd w:id="62"/>
       <w:bookmarkEnd w:id="63"/>
       <w:bookmarkEnd w:id="64"/>
+    </w:p>
+    <w:p>
+      <w:pPr>
+        <w:pStyle w:val="CHAPTERHEADING"/>
+      </w:pPr>
+      <w:bookmarkStart w:id="65" w:name="_Toc25923311"/>
+      <w:r>
+        <w:t>CONTEXT</w:t>
+      </w:r>
       <w:bookmarkEnd w:id="65"/>
     </w:p>
     <w:p>
       <w:pPr>
-        <w:pStyle w:val="CHAPTERHEADING"/>
-      </w:pPr>
-      <w:bookmarkStart w:id="66" w:name="_Toc25923311"/>
-      <w:r>
-        <w:t>CONTEXT</w:t>
+        <w:pStyle w:val="SectionHeading1"/>
+      </w:pPr>
+      <w:bookmarkStart w:id="66" w:name="_Toc125879210"/>
+      <w:bookmarkStart w:id="67" w:name="_Toc25923312"/>
+      <w:bookmarkStart w:id="68" w:name="_Toc125788024"/>
+      <w:bookmarkStart w:id="69" w:name="_Toc125788075"/>
+      <w:bookmarkStart w:id="70" w:name="_Toc125874075"/>
+      <w:r>
+        <w:t>Introduction</w:t>
       </w:r>
       <w:bookmarkEnd w:id="66"/>
+      <w:bookmarkEnd w:id="67"/>
+    </w:p>
+    <w:p>
+      <w:r>
+        <w:t>This shou</w:t>
+      </w:r>
+      <w:smartTag w:uri="urn:schemas-microsoft-com:office:smarttags" w:element="PersonName">
+        <w:r>
+          <w:t>l</w:t>
+        </w:r>
+      </w:smartTag>
+      <w:r>
+        <w:t>d inc</w:t>
+      </w:r>
+      <w:smartTag w:uri="urn:schemas-microsoft-com:office:smarttags" w:element="PersonName">
+        <w:r>
+          <w:t>l</w:t>
+        </w:r>
+      </w:smartTag>
+      <w:r>
+        <w:t xml:space="preserve">ude a </w:t>
+      </w:r>
+      <w:smartTag w:uri="urn:schemas-microsoft-com:office:smarttags" w:element="PersonName">
+        <w:r>
+          <w:t>l</w:t>
+        </w:r>
+      </w:smartTag>
+      <w:r>
+        <w:t>iterature review in order to detai</w:t>
+      </w:r>
+      <w:smartTag w:uri="urn:schemas-microsoft-com:office:smarttags" w:element="PersonName">
+        <w:r>
+          <w:t>l</w:t>
+        </w:r>
+      </w:smartTag>
+      <w:r>
+        <w:t xml:space="preserve"> the State-of-the-Art in the fie</w:t>
+      </w:r>
+      <w:smartTag w:uri="urn:schemas-microsoft-com:office:smarttags" w:element="PersonName">
+        <w:r>
+          <w:t>l</w:t>
+        </w:r>
+      </w:smartTag>
+      <w:r>
+        <w:t xml:space="preserve">d and the main areas for improvement/further research. One of the main reasons for the </w:t>
+      </w:r>
+      <w:smartTag w:uri="urn:schemas-microsoft-com:office:smarttags" w:element="PersonName">
+        <w:r>
+          <w:t>l</w:t>
+        </w:r>
+      </w:smartTag>
+      <w:r>
+        <w:t>iterature review is to avoid accidenta</w:t>
+      </w:r>
+      <w:smartTag w:uri="urn:schemas-microsoft-com:office:smarttags" w:element="PersonName">
+        <w:r>
+          <w:t>l</w:t>
+        </w:r>
+      </w:smartTag>
+      <w:smartTag w:uri="urn:schemas-microsoft-com:office:smarttags" w:element="PersonName">
+        <w:r>
+          <w:t>l</w:t>
+        </w:r>
+      </w:smartTag>
+      <w:r>
+        <w:t xml:space="preserve">y repeating a technique that has been tried before. In your </w:t>
+      </w:r>
+      <w:smartTag w:uri="urn:schemas-microsoft-com:office:smarttags" w:element="PersonName">
+        <w:r>
+          <w:t>l</w:t>
+        </w:r>
+      </w:smartTag>
+      <w:r>
+        <w:t>iterature survey, do be precise about the vo</w:t>
+      </w:r>
+      <w:smartTag w:uri="urn:schemas-microsoft-com:office:smarttags" w:element="PersonName">
+        <w:r>
+          <w:t>l</w:t>
+        </w:r>
+      </w:smartTag>
+      <w:r>
+        <w:t>ume numbers of journa</w:t>
+      </w:r>
+      <w:smartTag w:uri="urn:schemas-microsoft-com:office:smarttags" w:element="PersonName">
+        <w:r>
+          <w:t>l</w:t>
+        </w:r>
+      </w:smartTag>
+      <w:r>
+        <w:t>s and exact ranges of abstracts you have searched. These detai</w:t>
+      </w:r>
+      <w:smartTag w:uri="urn:schemas-microsoft-com:office:smarttags" w:element="PersonName">
+        <w:r>
+          <w:t>l</w:t>
+        </w:r>
+      </w:smartTag>
+      <w:r>
+        <w:t>s must be precise enough for anyone fo</w:t>
+      </w:r>
+      <w:smartTag w:uri="urn:schemas-microsoft-com:office:smarttags" w:element="PersonName">
+        <w:r>
+          <w:t>l</w:t>
+        </w:r>
+      </w:smartTag>
+      <w:smartTag w:uri="urn:schemas-microsoft-com:office:smarttags" w:element="PersonName">
+        <w:r>
+          <w:t>l</w:t>
+        </w:r>
+      </w:smartTag>
+      <w:r>
+        <w:t>owing up your work to avoid searching the same materia</w:t>
+      </w:r>
+      <w:smartTag w:uri="urn:schemas-microsoft-com:office:smarttags" w:element="PersonName">
+        <w:r>
+          <w:t>l</w:t>
+        </w:r>
+      </w:smartTag>
+      <w:r>
+        <w:t>. If searching computer data bases, inc</w:t>
+      </w:r>
+      <w:smartTag w:uri="urn:schemas-microsoft-com:office:smarttags" w:element="PersonName">
+        <w:r>
+          <w:t>l</w:t>
+        </w:r>
+      </w:smartTag>
+      <w:r>
+        <w:t>uding the CD-ROM data bases avai</w:t>
+      </w:r>
+      <w:smartTag w:uri="urn:schemas-microsoft-com:office:smarttags" w:element="PersonName">
+        <w:r>
+          <w:t>l</w:t>
+        </w:r>
+      </w:smartTag>
+      <w:r>
+        <w:t>ab</w:t>
+      </w:r>
+      <w:smartTag w:uri="urn:schemas-microsoft-com:office:smarttags" w:element="PersonName">
+        <w:r>
+          <w:t>l</w:t>
+        </w:r>
+      </w:smartTag>
+      <w:r>
+        <w:t xml:space="preserve">e in the </w:t>
+      </w:r>
+      <w:smartTag w:uri="urn:schemas-microsoft-com:office:smarttags" w:element="PersonName">
+        <w:r>
+          <w:t>l</w:t>
+        </w:r>
+      </w:smartTag>
+      <w:r>
+        <w:t>ibrary, then give precise detai</w:t>
+      </w:r>
+      <w:smartTag w:uri="urn:schemas-microsoft-com:office:smarttags" w:element="PersonName">
+        <w:r>
+          <w:t>l</w:t>
+        </w:r>
+      </w:smartTag>
+      <w:r>
+        <w:t xml:space="preserve">s of the search keys used. Perhaps a printed copy of the session/s as an appendix might show this clearly. </w:t>
+      </w:r>
+      <w:r>
+        <w:t xml:space="preserve"> A new idea for a project is usually not entirely new. The project may try to apply an existing technology in a new area or for a different type of customer, or enhance or specialize the current functionality of the technology.</w:t>
+      </w:r>
+    </w:p>
+    <w:p>
+      <w:r>
+        <w:t>As a result of your literature review you should be able to elaborate on the limitations of existing methods of solution for your particular problem.</w:t>
+      </w:r>
     </w:p>
     <w:p>
       <w:pPr>
         <w:pStyle w:val="SectionHeading1"/>
       </w:pPr>
-      <w:bookmarkStart w:id="67" w:name="_Toc125879210"/>
-      <w:bookmarkStart w:id="68" w:name="_Toc25923312"/>
-      <w:bookmarkStart w:id="69" w:name="_Toc125788024"/>
-      <w:bookmarkStart w:id="70" w:name="_Toc125788075"/>
-      <w:bookmarkStart w:id="71" w:name="_Toc125874075"/>
-      <w:r>
-        <w:t>Introduction</w:t>
-      </w:r>
-      <w:bookmarkEnd w:id="67"/>
+      <w:bookmarkStart w:id="71" w:name="_Toc125879211"/>
+      <w:bookmarkStart w:id="72" w:name="_Toc25923313"/>
+      <w:r>
+        <w:t>Insert Pictures</w:t>
+      </w:r>
       <w:bookmarkEnd w:id="68"/>
-    </w:p>
-    <w:p>
-      <w:r>
-        <w:t>This shou</w:t>
-      </w:r>
-      <w:smartTag w:uri="urn:schemas-microsoft-com:office:smarttags" w:element="PersonName">
-        <w:r>
-          <w:t>l</w:t>
-        </w:r>
-      </w:smartTag>
-      <w:r>
-        <w:t>d inc</w:t>
-      </w:r>
-      <w:smartTag w:uri="urn:schemas-microsoft-com:office:smarttags" w:element="PersonName">
-        <w:r>
-          <w:t>l</w:t>
-        </w:r>
-      </w:smartTag>
-      <w:r>
-        <w:t xml:space="preserve">ude a </w:t>
-      </w:r>
-      <w:smartTag w:uri="urn:schemas-microsoft-com:office:smarttags" w:element="PersonName">
-        <w:r>
-          <w:t>l</w:t>
-        </w:r>
-      </w:smartTag>
-      <w:r>
-        <w:t>iterature review in order to detai</w:t>
-      </w:r>
-      <w:smartTag w:uri="urn:schemas-microsoft-com:office:smarttags" w:element="PersonName">
-        <w:r>
-          <w:t>l</w:t>
-        </w:r>
-      </w:smartTag>
-      <w:r>
-        <w:t xml:space="preserve"> the State-of-the-Art in the fie</w:t>
-      </w:r>
-      <w:smartTag w:uri="urn:schemas-microsoft-com:office:smarttags" w:element="PersonName">
-        <w:r>
-          <w:t>l</w:t>
-        </w:r>
-      </w:smartTag>
-      <w:r>
-        <w:t xml:space="preserve">d and the main areas for improvement/further research. One of the main reasons for the </w:t>
-      </w:r>
-      <w:smartTag w:uri="urn:schemas-microsoft-com:office:smarttags" w:element="PersonName">
-        <w:r>
-          <w:t>l</w:t>
-        </w:r>
-      </w:smartTag>
-      <w:r>
-        <w:t>iterature review is to avoid accidenta</w:t>
-      </w:r>
-      <w:smartTag w:uri="urn:schemas-microsoft-com:office:smarttags" w:element="PersonName">
-        <w:r>
-          <w:t>l</w:t>
-        </w:r>
-      </w:smartTag>
-      <w:smartTag w:uri="urn:schemas-microsoft-com:office:smarttags" w:element="PersonName">
-        <w:r>
-          <w:t>l</w:t>
-        </w:r>
-      </w:smartTag>
-      <w:r>
-        <w:t xml:space="preserve">y repeating a technique that has been tried before. In your </w:t>
-      </w:r>
-      <w:smartTag w:uri="urn:schemas-microsoft-com:office:smarttags" w:element="PersonName">
-        <w:r>
-          <w:t>l</w:t>
-        </w:r>
-      </w:smartTag>
-      <w:r>
-        <w:t>iterature survey, do be precise about the vo</w:t>
-      </w:r>
-      <w:smartTag w:uri="urn:schemas-microsoft-com:office:smarttags" w:element="PersonName">
-        <w:r>
-          <w:t>l</w:t>
-        </w:r>
-      </w:smartTag>
-      <w:r>
-        <w:t>ume numbers of journa</w:t>
-      </w:r>
-      <w:smartTag w:uri="urn:schemas-microsoft-com:office:smarttags" w:element="PersonName">
-        <w:r>
-          <w:t>l</w:t>
-        </w:r>
-      </w:smartTag>
-      <w:r>
-        <w:t>s and exact ranges of abstracts you have searched. These detai</w:t>
-      </w:r>
-      <w:smartTag w:uri="urn:schemas-microsoft-com:office:smarttags" w:element="PersonName">
-        <w:r>
-          <w:t>l</w:t>
-        </w:r>
-      </w:smartTag>
-      <w:r>
-        <w:t>s must be precise enough for anyone fo</w:t>
-      </w:r>
-      <w:smartTag w:uri="urn:schemas-microsoft-com:office:smarttags" w:element="PersonName">
-        <w:r>
-          <w:t>l</w:t>
-        </w:r>
-      </w:smartTag>
-      <w:smartTag w:uri="urn:schemas-microsoft-com:office:smarttags" w:element="PersonName">
-        <w:r>
-          <w:t>l</w:t>
-        </w:r>
-      </w:smartTag>
-      <w:r>
-        <w:t>owing up your work to avoid searching the same materia</w:t>
-      </w:r>
-      <w:smartTag w:uri="urn:schemas-microsoft-com:office:smarttags" w:element="PersonName">
-        <w:r>
-          <w:t>l</w:t>
-        </w:r>
-      </w:smartTag>
-      <w:r>
-        <w:t>. If searching computer data bases, inc</w:t>
-      </w:r>
-      <w:smartTag w:uri="urn:schemas-microsoft-com:office:smarttags" w:element="PersonName">
-        <w:r>
-          <w:t>l</w:t>
-        </w:r>
-      </w:smartTag>
-      <w:r>
-        <w:t>uding the CD-ROM data bases avai</w:t>
-      </w:r>
-      <w:smartTag w:uri="urn:schemas-microsoft-com:office:smarttags" w:element="PersonName">
-        <w:r>
-          <w:t>l</w:t>
-        </w:r>
-      </w:smartTag>
-      <w:r>
-        <w:t>ab</w:t>
-      </w:r>
-      <w:smartTag w:uri="urn:schemas-microsoft-com:office:smarttags" w:element="PersonName">
-        <w:r>
-          <w:t>l</w:t>
-        </w:r>
-      </w:smartTag>
-      <w:r>
-        <w:t xml:space="preserve">e in the </w:t>
-      </w:r>
-      <w:smartTag w:uri="urn:schemas-microsoft-com:office:smarttags" w:element="PersonName">
-        <w:r>
-          <w:t>l</w:t>
-        </w:r>
-      </w:smartTag>
-      <w:r>
-        <w:t>ibrary, then give precise detai</w:t>
-      </w:r>
-      <w:smartTag w:uri="urn:schemas-microsoft-com:office:smarttags" w:element="PersonName">
-        <w:r>
-          <w:t>l</w:t>
-        </w:r>
-      </w:smartTag>
-      <w:r>
-        <w:t xml:space="preserve">s of the search keys used. Perhaps a printed copy of the session/s as an appendix might show this clearly. </w:t>
-      </w:r>
-      <w:r>
-        <w:t xml:space="preserve"> A new idea for a project is usually not entirely new. The project may try to apply an existing technology in a new area or for a different type of customer, or enhance or specialize the current functionality of the technology.</w:t>
-      </w:r>
-    </w:p>
-    <w:p>
-      <w:r>
-        <w:t>As a result of your literature review you should be able to elaborate on the limitations of existing methods of solution for your particular problem.</w:t>
-      </w:r>
-    </w:p>
-    <w:p>
-      <w:pPr>
-        <w:pStyle w:val="SectionHeading1"/>
-      </w:pPr>
-      <w:bookmarkStart w:id="72" w:name="_Toc125879211"/>
-      <w:bookmarkStart w:id="73" w:name="_Toc25923313"/>
-      <w:r>
-        <w:t>Insert Pictures</w:t>
-      </w:r>
       <w:bookmarkEnd w:id="69"/>
       <w:bookmarkEnd w:id="70"/>
       <w:bookmarkEnd w:id="71"/>
       <w:bookmarkEnd w:id="72"/>
-      <w:bookmarkEnd w:id="73"/>
     </w:p>
     <w:p>
       <w:r>
@@ -5367,7 +5288,7 @@
         </w:rPr>
         <w:lastRenderedPageBreak/>
         <w:drawing>
-          <wp:inline distT="0" distB="0" distL="0" distR="0">
+          <wp:inline distT="0" distB="0" distL="0" distR="0" wp14:anchorId="16F71C86" wp14:editId="210DF1AF">
             <wp:extent cx="1485900" cy="1371600"/>
             <wp:effectExtent l="0" t="0" r="0" b="0"/>
             <wp:docPr id="1" name="Picture 1" descr="Wallpaper 272"/>
@@ -5421,133 +5342,107 @@
       <w:pPr>
         <w:pStyle w:val="FigureandTableCaption"/>
       </w:pPr>
-      <w:bookmarkStart w:id="74" w:name="_Toc125880397"/>
+      <w:bookmarkStart w:id="73" w:name="_Toc125880397"/>
       <w:r>
         <w:t xml:space="preserve">Figure </w:t>
       </w:r>
-      <w:r>
-        <w:fldChar w:fldCharType="begin"/>
-      </w:r>
-      <w:r>
-        <w:instrText xml:space="preserve"> SEQ Figure \* ARABIC </w:instrText>
-      </w:r>
-      <w:r>
-        <w:fldChar w:fldCharType="separate"/>
-      </w:r>
-      <w:r>
-        <w:rPr>
-          <w:noProof/>
-        </w:rPr>
-        <w:t>1</w:t>
-      </w:r>
-      <w:r>
-        <w:rPr>
-          <w:noProof/>
-        </w:rPr>
-        <w:fldChar w:fldCharType="end"/>
-      </w:r>
+      <w:fldSimple w:instr=" SEQ Figure \* ARABIC ">
+        <w:r>
+          <w:rPr>
+            <w:noProof/>
+          </w:rPr>
+          <w:t>1</w:t>
+        </w:r>
+      </w:fldSimple>
       <w:r>
         <w:t>: Microsoft XP</w:t>
       </w:r>
+      <w:bookmarkEnd w:id="73"/>
+    </w:p>
+    <w:p>
+      <w:r>
+        <w:t>To generate a List of Figures or List of Tab</w:t>
+      </w:r>
+      <w:smartTag w:uri="urn:schemas-microsoft-com:office:smarttags" w:element="PersonName">
+        <w:r>
+          <w:t>l</w:t>
+        </w:r>
+      </w:smartTag>
+      <w:r>
+        <w:t>es, se</w:t>
+      </w:r>
+      <w:smartTag w:uri="urn:schemas-microsoft-com:office:smarttags" w:element="PersonName">
+        <w:r>
+          <w:t>l</w:t>
+        </w:r>
+      </w:smartTag>
+      <w:r>
+        <w:t>ect the text under the appropriate heading, and do an Insert, Index and Tab</w:t>
+      </w:r>
+      <w:smartTag w:uri="urn:schemas-microsoft-com:office:smarttags" w:element="PersonName">
+        <w:r>
+          <w:t>l</w:t>
+        </w:r>
+      </w:smartTag>
+      <w:r>
+        <w:t>es.</w:t>
+      </w:r>
+    </w:p>
+    <w:p>
+      <w:pPr>
+        <w:pStyle w:val="SectionHeading1"/>
+      </w:pPr>
+      <w:bookmarkStart w:id="74" w:name="_Toc125874076"/>
+      <w:bookmarkStart w:id="75" w:name="_Toc125879212"/>
+      <w:bookmarkStart w:id="76" w:name="_Toc25923314"/>
+      <w:r>
+        <w:t>Insert Tab</w:t>
+      </w:r>
+      <w:smartTag w:uri="urn:schemas-microsoft-com:office:smarttags" w:element="PersonName">
+        <w:r>
+          <w:t>l</w:t>
+        </w:r>
+      </w:smartTag>
+      <w:r>
+        <w:t>es</w:t>
+      </w:r>
       <w:bookmarkEnd w:id="74"/>
-    </w:p>
-    <w:p>
-      <w:r>
-        <w:t>To generate a List of Figures or List of Tab</w:t>
-      </w:r>
-      <w:smartTag w:uri="urn:schemas-microsoft-com:office:smarttags" w:element="PersonName">
-        <w:r>
-          <w:t>l</w:t>
-        </w:r>
-      </w:smartTag>
-      <w:r>
-        <w:t>es, se</w:t>
-      </w:r>
-      <w:smartTag w:uri="urn:schemas-microsoft-com:office:smarttags" w:element="PersonName">
-        <w:r>
-          <w:t>l</w:t>
-        </w:r>
-      </w:smartTag>
-      <w:r>
-        <w:t>ect the text under the appropriate heading, and do an Insert, Index and Tab</w:t>
-      </w:r>
-      <w:smartTag w:uri="urn:schemas-microsoft-com:office:smarttags" w:element="PersonName">
-        <w:r>
-          <w:t>l</w:t>
-        </w:r>
-      </w:smartTag>
-      <w:r>
-        <w:t>es.</w:t>
-      </w:r>
-    </w:p>
-    <w:p>
-      <w:pPr>
-        <w:pStyle w:val="SectionHeading1"/>
-      </w:pPr>
-      <w:bookmarkStart w:id="75" w:name="_Toc125874076"/>
-      <w:bookmarkStart w:id="76" w:name="_Toc125879212"/>
-      <w:bookmarkStart w:id="77" w:name="_Toc25923314"/>
-      <w:r>
-        <w:t>Insert Tab</w:t>
-      </w:r>
-      <w:smartTag w:uri="urn:schemas-microsoft-com:office:smarttags" w:element="PersonName">
-        <w:r>
-          <w:t>l</w:t>
-        </w:r>
-      </w:smartTag>
-      <w:r>
-        <w:t>es</w:t>
-      </w:r>
       <w:bookmarkEnd w:id="75"/>
       <w:bookmarkEnd w:id="76"/>
+    </w:p>
+    <w:p>
+      <w:r>
+        <w:t>Insert tab</w:t>
+      </w:r>
+      <w:smartTag w:uri="urn:schemas-microsoft-com:office:smarttags" w:element="PersonName">
+        <w:r>
+          <w:t>l</w:t>
+        </w:r>
+      </w:smartTag>
+      <w:r>
+        <w:t>es</w:t>
+      </w:r>
+    </w:p>
+    <w:p>
+      <w:pPr>
+        <w:pStyle w:val="FigureandTableCaption"/>
+      </w:pPr>
+      <w:bookmarkStart w:id="77" w:name="_Toc125880862"/>
+      <w:r>
+        <w:t xml:space="preserve">Table </w:t>
+      </w:r>
+      <w:fldSimple w:instr=" SEQ Table \* ARABIC ">
+        <w:r>
+          <w:rPr>
+            <w:noProof/>
+          </w:rPr>
+          <w:t>1</w:t>
+        </w:r>
+      </w:fldSimple>
+      <w:r>
+        <w:t>: Microsoft Office.</w:t>
+      </w:r>
       <w:bookmarkEnd w:id="77"/>
-    </w:p>
-    <w:p>
-      <w:r>
-        <w:t>Insert tab</w:t>
-      </w:r>
-      <w:smartTag w:uri="urn:schemas-microsoft-com:office:smarttags" w:element="PersonName">
-        <w:r>
-          <w:t>l</w:t>
-        </w:r>
-      </w:smartTag>
-      <w:r>
-        <w:t>es</w:t>
-      </w:r>
-    </w:p>
-    <w:p>
-      <w:pPr>
-        <w:pStyle w:val="FigureandTableCaption"/>
-      </w:pPr>
-      <w:bookmarkStart w:id="78" w:name="_Toc125880862"/>
-      <w:r>
-        <w:t xml:space="preserve">Table </w:t>
-      </w:r>
-      <w:r>
-        <w:fldChar w:fldCharType="begin"/>
-      </w:r>
-      <w:r>
-        <w:instrText xml:space="preserve"> SEQ Table \* ARABIC </w:instrText>
-      </w:r>
-      <w:r>
-        <w:fldChar w:fldCharType="separate"/>
-      </w:r>
-      <w:r>
-        <w:rPr>
-          <w:noProof/>
-        </w:rPr>
-        <w:t>1</w:t>
-      </w:r>
-      <w:r>
-        <w:rPr>
-          <w:noProof/>
-        </w:rPr>
-        <w:fldChar w:fldCharType="end"/>
-      </w:r>
-      <w:r>
-        <w:t>: Microsoft Office.</w:t>
-      </w:r>
-      <w:bookmarkEnd w:id="78"/>
     </w:p>
     <w:tbl>
       <w:tblPr>
@@ -5576,8 +5471,8 @@
             <w:shd w:val="clear" w:color="auto" w:fill="auto"/>
           </w:tcPr>
           <w:p>
-            <w:smartTag w:uri="urn:schemas-microsoft-com:office:smarttags" w:element="place">
-              <w:smartTag w:uri="urn:schemas-microsoft-com:office:smarttags" w:element="State">
+            <w:smartTag w:uri="urn:schemas-microsoft-com:office:smarttags" w:element="State">
+              <w:smartTag w:uri="urn:schemas-microsoft-com:office:smarttags" w:element="place">
                 <w:r>
                   <w:t>Co</w:t>
                 </w:r>
@@ -5599,8 +5494,8 @@
             <w:shd w:val="clear" w:color="auto" w:fill="auto"/>
           </w:tcPr>
           <w:p>
-            <w:smartTag w:uri="urn:schemas-microsoft-com:office:smarttags" w:element="place">
-              <w:smartTag w:uri="urn:schemas-microsoft-com:office:smarttags" w:element="State">
+            <w:smartTag w:uri="urn:schemas-microsoft-com:office:smarttags" w:element="State">
+              <w:smartTag w:uri="urn:schemas-microsoft-com:office:smarttags" w:element="place">
                 <w:r>
                   <w:t>Co</w:t>
                 </w:r>
@@ -5622,8 +5517,8 @@
             <w:shd w:val="clear" w:color="auto" w:fill="auto"/>
           </w:tcPr>
           <w:p>
-            <w:smartTag w:uri="urn:schemas-microsoft-com:office:smarttags" w:element="place">
-              <w:smartTag w:uri="urn:schemas-microsoft-com:office:smarttags" w:element="State">
+            <w:smartTag w:uri="urn:schemas-microsoft-com:office:smarttags" w:element="State">
+              <w:smartTag w:uri="urn:schemas-microsoft-com:office:smarttags" w:element="place">
                 <w:r>
                   <w:t>Co</w:t>
                 </w:r>
@@ -5645,8 +5540,8 @@
             <w:shd w:val="clear" w:color="auto" w:fill="auto"/>
           </w:tcPr>
           <w:p>
-            <w:smartTag w:uri="urn:schemas-microsoft-com:office:smarttags" w:element="place">
-              <w:smartTag w:uri="urn:schemas-microsoft-com:office:smarttags" w:element="State">
+            <w:smartTag w:uri="urn:schemas-microsoft-com:office:smarttags" w:element="State">
+              <w:smartTag w:uri="urn:schemas-microsoft-com:office:smarttags" w:element="place">
                 <w:r>
                   <w:t>Co</w:t>
                 </w:r>
@@ -5764,36 +5659,36 @@
       <w:pPr>
         <w:pStyle w:val="ChapterNumber"/>
       </w:pPr>
-      <w:bookmarkStart w:id="79" w:name="_Toc125874077"/>
-      <w:bookmarkStart w:id="80" w:name="_Toc125879213"/>
-      <w:bookmarkStart w:id="81" w:name="_Toc25923315"/>
+      <w:bookmarkStart w:id="78" w:name="_Toc125874077"/>
+      <w:bookmarkStart w:id="79" w:name="_Toc125879213"/>
+      <w:bookmarkStart w:id="80" w:name="_Toc25923315"/>
+      <w:bookmarkEnd w:id="78"/>
       <w:bookmarkEnd w:id="79"/>
       <w:bookmarkEnd w:id="80"/>
+    </w:p>
+    <w:p>
+      <w:pPr>
+        <w:pStyle w:val="CHAPTERHEADING"/>
+      </w:pPr>
+      <w:bookmarkStart w:id="81" w:name="_Toc25923316"/>
+      <w:r>
+        <w:t>New Ideas</w:t>
+      </w:r>
+      <w:bookmarkStart w:id="82" w:name="_Toc125874078"/>
+      <w:bookmarkStart w:id="83" w:name="_Toc125879214"/>
       <w:bookmarkEnd w:id="81"/>
     </w:p>
     <w:p>
       <w:pPr>
-        <w:pStyle w:val="CHAPTERHEADING"/>
-      </w:pPr>
-      <w:bookmarkStart w:id="82" w:name="_Toc25923316"/>
-      <w:r>
-        <w:t>New Ideas</w:t>
-      </w:r>
-      <w:bookmarkStart w:id="83" w:name="_Toc125874078"/>
-      <w:bookmarkStart w:id="84" w:name="_Toc125879214"/>
+        <w:pStyle w:val="SectionHeading1"/>
+      </w:pPr>
+      <w:bookmarkStart w:id="84" w:name="_Toc25923317"/>
+      <w:r>
+        <w:t>Introduction</w:t>
+      </w:r>
       <w:bookmarkEnd w:id="82"/>
-    </w:p>
-    <w:p>
-      <w:pPr>
-        <w:pStyle w:val="SectionHeading1"/>
-      </w:pPr>
-      <w:bookmarkStart w:id="85" w:name="_Toc25923317"/>
-      <w:r>
-        <w:t>Introduction</w:t>
-      </w:r>
       <w:bookmarkEnd w:id="83"/>
       <w:bookmarkEnd w:id="84"/>
-      <w:bookmarkEnd w:id="85"/>
     </w:p>
     <w:p>
       <w:r>
@@ -6051,34 +5946,34 @@
       <w:pPr>
         <w:pStyle w:val="ChapterNumber"/>
       </w:pPr>
-      <w:bookmarkStart w:id="86" w:name="_Toc25923318"/>
+      <w:bookmarkStart w:id="85" w:name="_Toc25923318"/>
+      <w:bookmarkEnd w:id="85"/>
+    </w:p>
+    <w:p>
+      <w:pPr>
+        <w:pStyle w:val="CHAPTERHEADING"/>
+      </w:pPr>
+      <w:bookmarkStart w:id="86" w:name="_Toc25923319"/>
+      <w:r>
+        <w:t xml:space="preserve">IMPLEMENTATION </w:t>
+      </w:r>
+      <w:r>
+        <w:t>or</w:t>
+      </w:r>
+      <w:r>
+        <w:t xml:space="preserve"> INVESTIGATION</w:t>
+      </w:r>
       <w:bookmarkEnd w:id="86"/>
     </w:p>
     <w:p>
       <w:pPr>
-        <w:pStyle w:val="CHAPTERHEADING"/>
-      </w:pPr>
-      <w:bookmarkStart w:id="87" w:name="_Toc25923319"/>
-      <w:r>
-        <w:t xml:space="preserve">IMPLEMENTATION </w:t>
-      </w:r>
-      <w:r>
-        <w:t>or</w:t>
-      </w:r>
-      <w:r>
-        <w:t xml:space="preserve"> INVESTIGATION</w:t>
+        <w:pStyle w:val="SectionHeading1"/>
+      </w:pPr>
+      <w:bookmarkStart w:id="87" w:name="_Toc25923320"/>
+      <w:r>
+        <w:t>Introduction</w:t>
       </w:r>
       <w:bookmarkEnd w:id="87"/>
-    </w:p>
-    <w:p>
-      <w:pPr>
-        <w:pStyle w:val="SectionHeading1"/>
-      </w:pPr>
-      <w:bookmarkStart w:id="88" w:name="_Toc25923320"/>
-      <w:r>
-        <w:t>Introduction</w:t>
-      </w:r>
-      <w:bookmarkEnd w:id="88"/>
     </w:p>
     <w:p>
       <w:r>
@@ -6167,198 +6062,198 @@
       <w:pPr>
         <w:pStyle w:val="ChapterNumber"/>
       </w:pPr>
-      <w:bookmarkStart w:id="89" w:name="_Toc25923321"/>
+      <w:bookmarkStart w:id="88" w:name="_Toc25923321"/>
+      <w:bookmarkEnd w:id="88"/>
+    </w:p>
+    <w:p>
+      <w:pPr>
+        <w:pStyle w:val="CHAPTERHEADING"/>
+      </w:pPr>
+      <w:bookmarkStart w:id="89" w:name="_Toc25923322"/>
+      <w:r>
+        <w:t>RESULTS / DISCUSSION</w:t>
+      </w:r>
       <w:bookmarkEnd w:id="89"/>
     </w:p>
     <w:p>
       <w:pPr>
+        <w:pStyle w:val="SectionHeading1"/>
+      </w:pPr>
+      <w:bookmarkStart w:id="90" w:name="_Toc25923323"/>
+      <w:r>
+        <w:t>Introduction</w:t>
+      </w:r>
+      <w:bookmarkEnd w:id="90"/>
+    </w:p>
+    <w:p>
+      <w:r>
+        <w:t xml:space="preserve">The technique developed </w:t>
+      </w:r>
+      <w:r>
+        <w:t>in</w:t>
+      </w:r>
+      <w:r>
+        <w:t xml:space="preserve"> your project is supposed to show improvement on techniques previously available. Therefore it may be necessary to spend time investigating whether this is true. Perhaps you need to set up some sort of quantitative test and do a </w:t>
+      </w:r>
+      <w:smartTag w:uri="urn:schemas-microsoft-com:office:smarttags" w:element="PersonName">
+        <w:r>
+          <w:t>l</w:t>
+        </w:r>
+      </w:smartTag>
+      <w:r>
+        <w:t>itt</w:t>
+      </w:r>
+      <w:smartTag w:uri="urn:schemas-microsoft-com:office:smarttags" w:element="PersonName">
+        <w:r>
+          <w:t>l</w:t>
+        </w:r>
+      </w:smartTag>
+      <w:r>
+        <w:t>e statistica</w:t>
+      </w:r>
+      <w:smartTag w:uri="urn:schemas-microsoft-com:office:smarttags" w:element="PersonName">
+        <w:r>
+          <w:t>l</w:t>
+        </w:r>
+      </w:smartTag>
+      <w:r>
+        <w:t xml:space="preserve"> ana</w:t>
+      </w:r>
+      <w:smartTag w:uri="urn:schemas-microsoft-com:office:smarttags" w:element="PersonName">
+        <w:r>
+          <w:t>l</w:t>
+        </w:r>
+      </w:smartTag>
+      <w:r>
+        <w:t xml:space="preserve">ysis to confirm the improvement. </w:t>
+      </w:r>
+      <w:r>
+        <w:t xml:space="preserve">This chapter will provide evidence, from the tests that you carry out, of the outcomes of </w:t>
+      </w:r>
+      <w:r>
+        <w:t>your</w:t>
+      </w:r>
+      <w:r>
+        <w:t xml:space="preserve"> </w:t>
+      </w:r>
+      <w:r>
+        <w:t>project.</w:t>
+      </w:r>
+    </w:p>
+    <w:p>
+      <w:r>
+        <w:t xml:space="preserve">Explain </w:t>
+      </w:r>
+      <w:r>
+        <w:t>the</w:t>
+      </w:r>
+      <w:r>
+        <w:t xml:space="preserve"> success and</w:t>
+      </w:r>
+      <w:r>
+        <w:t xml:space="preserve"> limitations of your work </w:t>
+      </w:r>
+      <w:r>
+        <w:t>and show how this relates to the aims and objectives set out in the introduction</w:t>
+      </w:r>
+      <w:r>
+        <w:t>.</w:t>
+      </w:r>
+    </w:p>
+    <w:p>
+      <w:pPr>
+        <w:pStyle w:val="ChapterNumber"/>
+      </w:pPr>
+      <w:bookmarkStart w:id="91" w:name="_Toc25923324"/>
+      <w:bookmarkEnd w:id="91"/>
+    </w:p>
+    <w:p>
+      <w:pPr>
         <w:pStyle w:val="CHAPTERHEADING"/>
       </w:pPr>
-      <w:bookmarkStart w:id="90" w:name="_Toc25923322"/>
-      <w:r>
-        <w:t>RESULTS / DISCUSSION</w:t>
-      </w:r>
-      <w:bookmarkEnd w:id="90"/>
-    </w:p>
-    <w:p>
-      <w:pPr>
-        <w:pStyle w:val="SectionHeading1"/>
-      </w:pPr>
-      <w:bookmarkStart w:id="91" w:name="_Toc25923323"/>
-      <w:r>
-        <w:t>Introduction</w:t>
-      </w:r>
-      <w:bookmarkEnd w:id="91"/>
-    </w:p>
-    <w:p>
-      <w:r>
-        <w:t xml:space="preserve">The technique developed </w:t>
-      </w:r>
-      <w:r>
-        <w:t>in</w:t>
-      </w:r>
-      <w:r>
-        <w:t xml:space="preserve"> your project is supposed to show improvement on techniques previously available. Therefore it may be necessary to spend time investigating whether this is true. Perhaps you need to set up some sort of quantitative test and do a </w:t>
-      </w:r>
-      <w:smartTag w:uri="urn:schemas-microsoft-com:office:smarttags" w:element="PersonName">
-        <w:r>
-          <w:t>l</w:t>
-        </w:r>
-      </w:smartTag>
-      <w:r>
-        <w:t>itt</w:t>
-      </w:r>
-      <w:smartTag w:uri="urn:schemas-microsoft-com:office:smarttags" w:element="PersonName">
-        <w:r>
-          <w:t>l</w:t>
-        </w:r>
-      </w:smartTag>
-      <w:r>
-        <w:t>e statistica</w:t>
-      </w:r>
-      <w:smartTag w:uri="urn:schemas-microsoft-com:office:smarttags" w:element="PersonName">
-        <w:r>
-          <w:t>l</w:t>
-        </w:r>
-      </w:smartTag>
-      <w:r>
-        <w:t xml:space="preserve"> ana</w:t>
-      </w:r>
-      <w:smartTag w:uri="urn:schemas-microsoft-com:office:smarttags" w:element="PersonName">
-        <w:r>
-          <w:t>l</w:t>
-        </w:r>
-      </w:smartTag>
-      <w:r>
-        <w:t xml:space="preserve">ysis to confirm the improvement. </w:t>
-      </w:r>
-      <w:r>
-        <w:t xml:space="preserve">This chapter will provide evidence, from the tests that you carry out, of the outcomes of </w:t>
-      </w:r>
-      <w:r>
-        <w:t>your</w:t>
-      </w:r>
-      <w:r>
-        <w:t xml:space="preserve"> </w:t>
-      </w:r>
-      <w:r>
-        <w:t>project.</w:t>
-      </w:r>
-    </w:p>
-    <w:p>
-      <w:r>
-        <w:t xml:space="preserve">Explain </w:t>
-      </w:r>
-      <w:r>
-        <w:t>the</w:t>
-      </w:r>
-      <w:r>
-        <w:t xml:space="preserve"> success and</w:t>
-      </w:r>
-      <w:r>
-        <w:t xml:space="preserve"> limitations of your work </w:t>
-      </w:r>
-      <w:r>
-        <w:t>and show how this relates to the aims and objectives set out in the introduction</w:t>
-      </w:r>
-      <w:r>
-        <w:t>.</w:t>
-      </w:r>
-    </w:p>
-    <w:p>
-      <w:pPr>
-        <w:pStyle w:val="ChapterNumber"/>
-      </w:pPr>
-      <w:bookmarkStart w:id="92" w:name="_Toc25923324"/>
+      <w:bookmarkStart w:id="92" w:name="_Toc25923325"/>
+      <w:r>
+        <w:t>CONCLUSIONS / FUTURE WORK</w:t>
+      </w:r>
       <w:bookmarkEnd w:id="92"/>
     </w:p>
     <w:p>
       <w:pPr>
-        <w:pStyle w:val="CHAPTERHEADING"/>
-      </w:pPr>
-      <w:bookmarkStart w:id="93" w:name="_Toc25923325"/>
-      <w:r>
-        <w:t>CONCLUSIONS / FUTURE WORK</w:t>
+        <w:pStyle w:val="Heading2"/>
+      </w:pPr>
+      <w:bookmarkStart w:id="93" w:name="_Toc25923326"/>
+      <w:r>
+        <w:t>Conclusions</w:t>
       </w:r>
       <w:bookmarkEnd w:id="93"/>
     </w:p>
     <w:p>
+      <w:r>
+        <w:t xml:space="preserve">Whatever it was that your results showed should be summarised here. </w:t>
+      </w:r>
+      <w:r>
+        <w:t>Your project or may or may not have achieved all that you set out to at the start.</w:t>
+      </w:r>
+    </w:p>
+    <w:p>
+      <w:r>
+        <w:t>This is your opportunity to conclude whether the project was a ‘success’ and how it might have been tackled differently in hindsight.</w:t>
+      </w:r>
+    </w:p>
+    <w:p>
       <w:pPr>
         <w:pStyle w:val="Heading2"/>
       </w:pPr>
-      <w:bookmarkStart w:id="94" w:name="_Toc25923326"/>
-      <w:r>
-        <w:t>Conclusions</w:t>
+      <w:bookmarkStart w:id="94" w:name="_Toc25923327"/>
+      <w:r>
+        <w:t>Future work</w:t>
       </w:r>
       <w:bookmarkEnd w:id="94"/>
     </w:p>
     <w:p>
       <w:r>
-        <w:t xml:space="preserve">Whatever it was that your results showed should be summarised here. </w:t>
-      </w:r>
-      <w:r>
-        <w:t>Your project or may or may not have achieved all that you set out to at the start.</w:t>
-      </w:r>
-    </w:p>
-    <w:p>
-      <w:r>
-        <w:t>This is your opportunity to conclude whether the project was a ‘success’ and how it might have been tackled differently in hindsight.</w:t>
+        <w:t>In either case there should be some reference to future work, either to forward and expand on the successful outcome or to test ways of overcoming the shortfall in your ideas that didn't work out quite as expected but there should be something that shows you can see further implications of what you have achieved.</w:t>
       </w:r>
     </w:p>
     <w:p>
       <w:pPr>
         <w:pStyle w:val="Heading2"/>
       </w:pPr>
-      <w:bookmarkStart w:id="95" w:name="_Toc25923327"/>
-      <w:r>
-        <w:t>Future work</w:t>
+      <w:bookmarkStart w:id="95" w:name="_Toc25923328"/>
+      <w:r>
+        <w:t>Legal, Social, Ethical and Professional Issues</w:t>
       </w:r>
       <w:bookmarkEnd w:id="95"/>
     </w:p>
     <w:p>
       <w:r>
-        <w:t>In either case there should be some reference to future work, either to forward and expand on the successful outcome or to test ways of overcoming the shortfall in your ideas that didn't work out quite as expected but there should be something that shows you can see further implications of what you have achieved.</w:t>
+        <w:t xml:space="preserve">This </w:t>
+      </w:r>
+      <w:r>
+        <w:t>section</w:t>
+      </w:r>
+      <w:r>
+        <w:t xml:space="preserve"> should include a discussion of the four </w:t>
+      </w:r>
+      <w:r>
+        <w:t xml:space="preserve">LESPIs </w:t>
+      </w:r>
+      <w:r>
+        <w:t xml:space="preserve">and the way in which you project has/will/could impact on each. </w:t>
       </w:r>
     </w:p>
     <w:p>
       <w:pPr>
         <w:pStyle w:val="Heading2"/>
       </w:pPr>
-      <w:bookmarkStart w:id="96" w:name="_Toc25923328"/>
-      <w:r>
-        <w:t>Legal, Social, Ethical and Professional Issues</w:t>
+      <w:bookmarkStart w:id="96" w:name="_Toc25923329"/>
+      <w:r>
+        <w:t>Synoptic Reflections</w:t>
       </w:r>
       <w:bookmarkEnd w:id="96"/>
     </w:p>
     <w:p>
       <w:r>
-        <w:t xml:space="preserve">This </w:t>
-      </w:r>
-      <w:r>
-        <w:t>section</w:t>
-      </w:r>
-      <w:r>
-        <w:t xml:space="preserve"> should include a discussion of the four </w:t>
-      </w:r>
-      <w:r>
-        <w:t xml:space="preserve">LESPIs </w:t>
-      </w:r>
-      <w:r>
-        <w:t xml:space="preserve">and the way in which you project has/will/could impact on each. </w:t>
-      </w:r>
-    </w:p>
-    <w:p>
-      <w:pPr>
-        <w:pStyle w:val="Heading2"/>
-      </w:pPr>
-      <w:bookmarkStart w:id="97" w:name="_Toc25923329"/>
-      <w:r>
-        <w:t>Synoptic Reflections</w:t>
-      </w:r>
-      <w:bookmarkEnd w:id="97"/>
-    </w:p>
-    <w:p>
-      <w:r>
         <w:t>This section will comprise of a reflection on the project in relation to employment aspirations and the skills that you have developed towards this through engagement with the project.</w:t>
       </w:r>
     </w:p>
@@ -6366,13 +6261,13 @@
       <w:pPr>
         <w:pStyle w:val="PageHeadings"/>
       </w:pPr>
-      <w:bookmarkStart w:id="98" w:name="_Toc25923330"/>
-      <w:bookmarkStart w:id="99" w:name="_Toc124922237"/>
+      <w:bookmarkStart w:id="97" w:name="_Toc25923330"/>
+      <w:bookmarkStart w:id="98" w:name="_Toc124922237"/>
       <w:r>
         <w:lastRenderedPageBreak/>
         <w:t>ReferenceS</w:t>
       </w:r>
-      <w:bookmarkEnd w:id="98"/>
+      <w:bookmarkEnd w:id="97"/>
     </w:p>
     <w:p>
       <w:pPr>
@@ -6760,13 +6655,13 @@
       <w:pPr>
         <w:pStyle w:val="PageHeadings"/>
       </w:pPr>
-      <w:bookmarkStart w:id="100" w:name="_Toc25923331"/>
+      <w:bookmarkStart w:id="99" w:name="_Toc25923331"/>
       <w:r>
         <w:lastRenderedPageBreak/>
         <w:t>Bibliography</w:t>
       </w:r>
+      <w:bookmarkEnd w:id="98"/>
       <w:bookmarkEnd w:id="99"/>
-      <w:bookmarkEnd w:id="100"/>
     </w:p>
     <w:p>
       <w:pPr>
@@ -6780,33 +6675,11 @@
       <w:pPr>
         <w:pStyle w:val="ReferencesandBibliography"/>
       </w:pPr>
-      <w:proofErr w:type="spellStart"/>
       <w:r>
         <w:rPr>
           <w:lang w:val="es-ES"/>
         </w:rPr>
-        <w:t>Coote</w:t>
-      </w:r>
-      <w:proofErr w:type="spellEnd"/>
-      <w:r>
-        <w:rPr>
-          <w:lang w:val="es-ES"/>
-        </w:rPr>
-        <w:t xml:space="preserve">, H., </w:t>
-      </w:r>
-      <w:proofErr w:type="spellStart"/>
-      <w:r>
-        <w:rPr>
-          <w:lang w:val="es-ES"/>
-        </w:rPr>
-        <w:t>Dobbs</w:t>
-      </w:r>
-      <w:proofErr w:type="spellEnd"/>
-      <w:r>
-        <w:rPr>
-          <w:lang w:val="es-ES"/>
-        </w:rPr>
-        <w:t xml:space="preserve">, B. &amp; Jones, C. (1996). </w:t>
+        <w:t xml:space="preserve">Coote, H., Dobbs, B. &amp; Jones, C. (1996). </w:t>
       </w:r>
       <w:r>
         <w:t>Defining databases. Wi</w:t>
@@ -6819,8 +6692,8 @@
       <w:r>
         <w:t xml:space="preserve">ey: </w:t>
       </w:r>
-      <w:smartTag w:uri="urn:schemas-microsoft-com:office:smarttags" w:element="place">
-        <w:smartTag w:uri="urn:schemas-microsoft-com:office:smarttags" w:element="City">
+      <w:smartTag w:uri="urn:schemas-microsoft-com:office:smarttags" w:element="City">
+        <w:smartTag w:uri="urn:schemas-microsoft-com:office:smarttags" w:element="place">
           <w:r>
             <w:t>Me</w:t>
           </w:r>
@@ -7182,16 +7055,16 @@
       <w:pPr>
         <w:pStyle w:val="PageHeadings"/>
       </w:pPr>
-      <w:bookmarkStart w:id="101" w:name="_Toc125788025"/>
-      <w:bookmarkStart w:id="102" w:name="_Toc125788076"/>
-      <w:bookmarkStart w:id="103" w:name="_Toc25923332"/>
+      <w:bookmarkStart w:id="100" w:name="_Toc125788025"/>
+      <w:bookmarkStart w:id="101" w:name="_Toc125788076"/>
+      <w:bookmarkStart w:id="102" w:name="_Toc25923332"/>
       <w:r>
         <w:lastRenderedPageBreak/>
         <w:t>Appendix A</w:t>
       </w:r>
+      <w:bookmarkEnd w:id="100"/>
       <w:bookmarkEnd w:id="101"/>
       <w:bookmarkEnd w:id="102"/>
-      <w:bookmarkEnd w:id="103"/>
     </w:p>
     <w:p>
       <w:r>
@@ -7448,7 +7321,7 @@
 </file>
 
 <file path=word/endnotes.xml><?xml version="1.0" encoding="utf-8"?>
-<w:endnotes xmlns:wpc="http://schemas.microsoft.com/office/word/2010/wordprocessingCanvas" xmlns:cx="http://schemas.microsoft.com/office/drawing/2014/chartex" xmlns:cx1="http://schemas.microsoft.com/office/drawing/2015/9/8/chartex" xmlns:cx2="http://schemas.microsoft.com/office/drawing/2015/10/21/chartex" xmlns:cx3="http://schemas.microsoft.com/office/drawing/2016/5/9/chartex" xmlns:cx4="http://schemas.microsoft.com/office/drawing/2016/5/10/chartex" xmlns:cx5="http://schemas.microsoft.com/office/drawing/2016/5/11/chartex" xmlns:cx6="http://schemas.microsoft.com/office/drawing/2016/5/12/chartex" xmlns:cx7="http://schemas.microsoft.com/office/drawing/2016/5/13/chartex" xmlns:cx8="http://schemas.microsoft.com/office/drawing/2016/5/14/chartex" xmlns:mc="http://schemas.openxmlformats.org/markup-compatibility/2006" xmlns:aink="http://schemas.microsoft.com/office/drawing/2016/ink" xmlns:am3d="http://schemas.microsoft.com/office/drawing/2017/model3d" xmlns:o="urn:schemas-microsoft-com:office:office" xmlns:r="http://schemas.openxmlformats.org/officeDocument/2006/relationships" xmlns:m="http://schemas.openxmlformats.org/officeDocument/2006/math" xmlns:v="urn:schemas-microsoft-com:vml" xmlns:wp14="http://schemas.microsoft.com/office/word/2010/wordprocessingDrawing" xmlns:wp="http://schemas.openxmlformats.org/drawingml/2006/wordprocessingDrawing" xmlns:w10="urn:schemas-microsoft-com:office:word" xmlns:w="http://schemas.openxmlformats.org/wordprocessingml/2006/main" xmlns:w14="http://schemas.microsoft.com/office/word/2010/wordml" xmlns:w15="http://schemas.microsoft.com/office/word/2012/wordml" xmlns:w16cid="http://schemas.microsoft.com/office/word/2016/wordml/cid" xmlns:w16se="http://schemas.microsoft.com/office/word/2015/wordml/symex" xmlns:wpg="http://schemas.microsoft.com/office/word/2010/wordprocessingGroup" xmlns:wpi="http://schemas.microsoft.com/office/word/2010/wordprocessingInk" xmlns:wne="http://schemas.microsoft.com/office/word/2006/wordml" xmlns:wps="http://schemas.microsoft.com/office/word/2010/wordprocessingShape" mc:Ignorable="w14 w15 w16se w16cid wp14">
+<w:endnotes xmlns:wpc="http://schemas.microsoft.com/office/word/2010/wordprocessingCanvas" xmlns:cx="http://schemas.microsoft.com/office/drawing/2014/chartex" xmlns:cx1="http://schemas.microsoft.com/office/drawing/2015/9/8/chartex" xmlns:cx2="http://schemas.microsoft.com/office/drawing/2015/10/21/chartex" xmlns:cx3="http://schemas.microsoft.com/office/drawing/2016/5/9/chartex" xmlns:cx4="http://schemas.microsoft.com/office/drawing/2016/5/10/chartex" xmlns:cx5="http://schemas.microsoft.com/office/drawing/2016/5/11/chartex" xmlns:cx6="http://schemas.microsoft.com/office/drawing/2016/5/12/chartex" xmlns:cx7="http://schemas.microsoft.com/office/drawing/2016/5/13/chartex" xmlns:cx8="http://schemas.microsoft.com/office/drawing/2016/5/14/chartex" xmlns:mc="http://schemas.openxmlformats.org/markup-compatibility/2006" xmlns:aink="http://schemas.microsoft.com/office/drawing/2016/ink" xmlns:am3d="http://schemas.microsoft.com/office/drawing/2017/model3d" xmlns:o="urn:schemas-microsoft-com:office:office" xmlns:r="http://schemas.openxmlformats.org/officeDocument/2006/relationships" xmlns:m="http://schemas.openxmlformats.org/officeDocument/2006/math" xmlns:v="urn:schemas-microsoft-com:vml" xmlns:wp14="http://schemas.microsoft.com/office/word/2010/wordprocessingDrawing" xmlns:wp="http://schemas.openxmlformats.org/drawingml/2006/wordprocessingDrawing" xmlns:w10="urn:schemas-microsoft-com:office:word" xmlns:w="http://schemas.openxmlformats.org/wordprocessingml/2006/main" xmlns:w14="http://schemas.microsoft.com/office/word/2010/wordml" xmlns:w15="http://schemas.microsoft.com/office/word/2012/wordml" xmlns:w16cex="http://schemas.microsoft.com/office/word/2018/wordml/cex" xmlns:w16cid="http://schemas.microsoft.com/office/word/2016/wordml/cid" xmlns:w16="http://schemas.microsoft.com/office/word/2018/wordml" xmlns:w16se="http://schemas.microsoft.com/office/word/2015/wordml/symex" xmlns:wpg="http://schemas.microsoft.com/office/word/2010/wordprocessingGroup" xmlns:wpi="http://schemas.microsoft.com/office/word/2010/wordprocessingInk" xmlns:wne="http://schemas.microsoft.com/office/word/2006/wordml" xmlns:wps="http://schemas.microsoft.com/office/word/2010/wordprocessingShape" mc:Ignorable="w14 w15 w16se w16cid w16 w16cex wp14">
   <w:endnote w:type="separator" w:id="-1">
     <w:p>
       <w:r>
@@ -7467,7 +7340,7 @@
 </file>
 
 <file path=word/footer1.xml><?xml version="1.0" encoding="utf-8"?>
-<w:ftr xmlns:wpc="http://schemas.microsoft.com/office/word/2010/wordprocessingCanvas" xmlns:cx="http://schemas.microsoft.com/office/drawing/2014/chartex" xmlns:cx1="http://schemas.microsoft.com/office/drawing/2015/9/8/chartex" xmlns:cx2="http://schemas.microsoft.com/office/drawing/2015/10/21/chartex" xmlns:cx3="http://schemas.microsoft.com/office/drawing/2016/5/9/chartex" xmlns:cx4="http://schemas.microsoft.com/office/drawing/2016/5/10/chartex" xmlns:cx5="http://schemas.microsoft.com/office/drawing/2016/5/11/chartex" xmlns:cx6="http://schemas.microsoft.com/office/drawing/2016/5/12/chartex" xmlns:cx7="http://schemas.microsoft.com/office/drawing/2016/5/13/chartex" xmlns:cx8="http://schemas.microsoft.com/office/drawing/2016/5/14/chartex" xmlns:mc="http://schemas.openxmlformats.org/markup-compatibility/2006" xmlns:aink="http://schemas.microsoft.com/office/drawing/2016/ink" xmlns:am3d="http://schemas.microsoft.com/office/drawing/2017/model3d" xmlns:o="urn:schemas-microsoft-com:office:office" xmlns:r="http://schemas.openxmlformats.org/officeDocument/2006/relationships" xmlns:m="http://schemas.openxmlformats.org/officeDocument/2006/math" xmlns:v="urn:schemas-microsoft-com:vml" xmlns:wp14="http://schemas.microsoft.com/office/word/2010/wordprocessingDrawing" xmlns:wp="http://schemas.openxmlformats.org/drawingml/2006/wordprocessingDrawing" xmlns:w10="urn:schemas-microsoft-com:office:word" xmlns:w="http://schemas.openxmlformats.org/wordprocessingml/2006/main" xmlns:w14="http://schemas.microsoft.com/office/word/2010/wordml" xmlns:w15="http://schemas.microsoft.com/office/word/2012/wordml" xmlns:w16cid="http://schemas.microsoft.com/office/word/2016/wordml/cid" xmlns:w16se="http://schemas.microsoft.com/office/word/2015/wordml/symex" xmlns:wpg="http://schemas.microsoft.com/office/word/2010/wordprocessingGroup" xmlns:wpi="http://schemas.microsoft.com/office/word/2010/wordprocessingInk" xmlns:wne="http://schemas.microsoft.com/office/word/2006/wordml" xmlns:wps="http://schemas.microsoft.com/office/word/2010/wordprocessingShape" mc:Ignorable="w14 w15 w16se w16cid wp14">
+<w:ftr xmlns:wpc="http://schemas.microsoft.com/office/word/2010/wordprocessingCanvas" xmlns:cx="http://schemas.microsoft.com/office/drawing/2014/chartex" xmlns:cx1="http://schemas.microsoft.com/office/drawing/2015/9/8/chartex" xmlns:cx2="http://schemas.microsoft.com/office/drawing/2015/10/21/chartex" xmlns:cx3="http://schemas.microsoft.com/office/drawing/2016/5/9/chartex" xmlns:cx4="http://schemas.microsoft.com/office/drawing/2016/5/10/chartex" xmlns:cx5="http://schemas.microsoft.com/office/drawing/2016/5/11/chartex" xmlns:cx6="http://schemas.microsoft.com/office/drawing/2016/5/12/chartex" xmlns:cx7="http://schemas.microsoft.com/office/drawing/2016/5/13/chartex" xmlns:cx8="http://schemas.microsoft.com/office/drawing/2016/5/14/chartex" xmlns:mc="http://schemas.openxmlformats.org/markup-compatibility/2006" xmlns:aink="http://schemas.microsoft.com/office/drawing/2016/ink" xmlns:am3d="http://schemas.microsoft.com/office/drawing/2017/model3d" xmlns:o="urn:schemas-microsoft-com:office:office" xmlns:r="http://schemas.openxmlformats.org/officeDocument/2006/relationships" xmlns:m="http://schemas.openxmlformats.org/officeDocument/2006/math" xmlns:v="urn:schemas-microsoft-com:vml" xmlns:wp14="http://schemas.microsoft.com/office/word/2010/wordprocessingDrawing" xmlns:wp="http://schemas.openxmlformats.org/drawingml/2006/wordprocessingDrawing" xmlns:w10="urn:schemas-microsoft-com:office:word" xmlns:w="http://schemas.openxmlformats.org/wordprocessingml/2006/main" xmlns:w14="http://schemas.microsoft.com/office/word/2010/wordml" xmlns:w15="http://schemas.microsoft.com/office/word/2012/wordml" xmlns:w16cex="http://schemas.microsoft.com/office/word/2018/wordml/cex" xmlns:w16cid="http://schemas.microsoft.com/office/word/2016/wordml/cid" xmlns:w16="http://schemas.microsoft.com/office/word/2018/wordml" xmlns:w16se="http://schemas.microsoft.com/office/word/2015/wordml/symex" xmlns:wpg="http://schemas.microsoft.com/office/word/2010/wordprocessingGroup" xmlns:wpi="http://schemas.microsoft.com/office/word/2010/wordprocessingInk" xmlns:wne="http://schemas.microsoft.com/office/word/2006/wordml" xmlns:wps="http://schemas.microsoft.com/office/word/2010/wordprocessingShape" mc:Ignorable="w14 w15 w16se w16cid w16 w16cex wp14">
   <w:p>
     <w:pPr>
       <w:framePr w:wrap="around" w:vAnchor="text" w:hAnchor="margin" w:xAlign="center" w:y="1"/>
@@ -7503,7 +7376,7 @@
 </file>
 
 <file path=word/footer2.xml><?xml version="1.0" encoding="utf-8"?>
-<w:ftr xmlns:wpc="http://schemas.microsoft.com/office/word/2010/wordprocessingCanvas" xmlns:cx="http://schemas.microsoft.com/office/drawing/2014/chartex" xmlns:cx1="http://schemas.microsoft.com/office/drawing/2015/9/8/chartex" xmlns:cx2="http://schemas.microsoft.com/office/drawing/2015/10/21/chartex" xmlns:cx3="http://schemas.microsoft.com/office/drawing/2016/5/9/chartex" xmlns:cx4="http://schemas.microsoft.com/office/drawing/2016/5/10/chartex" xmlns:cx5="http://schemas.microsoft.com/office/drawing/2016/5/11/chartex" xmlns:cx6="http://schemas.microsoft.com/office/drawing/2016/5/12/chartex" xmlns:cx7="http://schemas.microsoft.com/office/drawing/2016/5/13/chartex" xmlns:cx8="http://schemas.microsoft.com/office/drawing/2016/5/14/chartex" xmlns:mc="http://schemas.openxmlformats.org/markup-compatibility/2006" xmlns:aink="http://schemas.microsoft.com/office/drawing/2016/ink" xmlns:am3d="http://schemas.microsoft.com/office/drawing/2017/model3d" xmlns:o="urn:schemas-microsoft-com:office:office" xmlns:r="http://schemas.openxmlformats.org/officeDocument/2006/relationships" xmlns:m="http://schemas.openxmlformats.org/officeDocument/2006/math" xmlns:v="urn:schemas-microsoft-com:vml" xmlns:wp14="http://schemas.microsoft.com/office/word/2010/wordprocessingDrawing" xmlns:wp="http://schemas.openxmlformats.org/drawingml/2006/wordprocessingDrawing" xmlns:w10="urn:schemas-microsoft-com:office:word" xmlns:w="http://schemas.openxmlformats.org/wordprocessingml/2006/main" xmlns:w14="http://schemas.microsoft.com/office/word/2010/wordml" xmlns:w15="http://schemas.microsoft.com/office/word/2012/wordml" xmlns:w16cid="http://schemas.microsoft.com/office/word/2016/wordml/cid" xmlns:w16se="http://schemas.microsoft.com/office/word/2015/wordml/symex" xmlns:wpg="http://schemas.microsoft.com/office/word/2010/wordprocessingGroup" xmlns:wpi="http://schemas.microsoft.com/office/word/2010/wordprocessingInk" xmlns:wne="http://schemas.microsoft.com/office/word/2006/wordml" xmlns:wps="http://schemas.microsoft.com/office/word/2010/wordprocessingShape" mc:Ignorable="w14 w15 w16se w16cid wp14">
+<w:ftr xmlns:wpc="http://schemas.microsoft.com/office/word/2010/wordprocessingCanvas" xmlns:cx="http://schemas.microsoft.com/office/drawing/2014/chartex" xmlns:cx1="http://schemas.microsoft.com/office/drawing/2015/9/8/chartex" xmlns:cx2="http://schemas.microsoft.com/office/drawing/2015/10/21/chartex" xmlns:cx3="http://schemas.microsoft.com/office/drawing/2016/5/9/chartex" xmlns:cx4="http://schemas.microsoft.com/office/drawing/2016/5/10/chartex" xmlns:cx5="http://schemas.microsoft.com/office/drawing/2016/5/11/chartex" xmlns:cx6="http://schemas.microsoft.com/office/drawing/2016/5/12/chartex" xmlns:cx7="http://schemas.microsoft.com/office/drawing/2016/5/13/chartex" xmlns:cx8="http://schemas.microsoft.com/office/drawing/2016/5/14/chartex" xmlns:mc="http://schemas.openxmlformats.org/markup-compatibility/2006" xmlns:aink="http://schemas.microsoft.com/office/drawing/2016/ink" xmlns:am3d="http://schemas.microsoft.com/office/drawing/2017/model3d" xmlns:o="urn:schemas-microsoft-com:office:office" xmlns:r="http://schemas.openxmlformats.org/officeDocument/2006/relationships" xmlns:m="http://schemas.openxmlformats.org/officeDocument/2006/math" xmlns:v="urn:schemas-microsoft-com:vml" xmlns:wp14="http://schemas.microsoft.com/office/word/2010/wordprocessingDrawing" xmlns:wp="http://schemas.openxmlformats.org/drawingml/2006/wordprocessingDrawing" xmlns:w10="urn:schemas-microsoft-com:office:word" xmlns:w="http://schemas.openxmlformats.org/wordprocessingml/2006/main" xmlns:w14="http://schemas.microsoft.com/office/word/2010/wordml" xmlns:w15="http://schemas.microsoft.com/office/word/2012/wordml" xmlns:w16cex="http://schemas.microsoft.com/office/word/2018/wordml/cex" xmlns:w16cid="http://schemas.microsoft.com/office/word/2016/wordml/cid" xmlns:w16="http://schemas.microsoft.com/office/word/2018/wordml" xmlns:w16se="http://schemas.microsoft.com/office/word/2015/wordml/symex" xmlns:wpg="http://schemas.microsoft.com/office/word/2010/wordprocessingGroup" xmlns:wpi="http://schemas.microsoft.com/office/word/2010/wordprocessingInk" xmlns:wne="http://schemas.microsoft.com/office/word/2006/wordml" xmlns:wps="http://schemas.microsoft.com/office/word/2010/wordprocessingShape" mc:Ignorable="w14 w15 w16se w16cid w16 w16cex wp14">
   <w:p>
     <w:pPr>
       <w:pStyle w:val="Footer"/>
@@ -7556,7 +7429,7 @@
 </file>
 
 <file path=word/footnotes.xml><?xml version="1.0" encoding="utf-8"?>
-<w:footnotes xmlns:wpc="http://schemas.microsoft.com/office/word/2010/wordprocessingCanvas" xmlns:cx="http://schemas.microsoft.com/office/drawing/2014/chartex" xmlns:cx1="http://schemas.microsoft.com/office/drawing/2015/9/8/chartex" xmlns:cx2="http://schemas.microsoft.com/office/drawing/2015/10/21/chartex" xmlns:cx3="http://schemas.microsoft.com/office/drawing/2016/5/9/chartex" xmlns:cx4="http://schemas.microsoft.com/office/drawing/2016/5/10/chartex" xmlns:cx5="http://schemas.microsoft.com/office/drawing/2016/5/11/chartex" xmlns:cx6="http://schemas.microsoft.com/office/drawing/2016/5/12/chartex" xmlns:cx7="http://schemas.microsoft.com/office/drawing/2016/5/13/chartex" xmlns:cx8="http://schemas.microsoft.com/office/drawing/2016/5/14/chartex" xmlns:mc="http://schemas.openxmlformats.org/markup-compatibility/2006" xmlns:aink="http://schemas.microsoft.com/office/drawing/2016/ink" xmlns:am3d="http://schemas.microsoft.com/office/drawing/2017/model3d" xmlns:o="urn:schemas-microsoft-com:office:office" xmlns:r="http://schemas.openxmlformats.org/officeDocument/2006/relationships" xmlns:m="http://schemas.openxmlformats.org/officeDocument/2006/math" xmlns:v="urn:schemas-microsoft-com:vml" xmlns:wp14="http://schemas.microsoft.com/office/word/2010/wordprocessingDrawing" xmlns:wp="http://schemas.openxmlformats.org/drawingml/2006/wordprocessingDrawing" xmlns:w10="urn:schemas-microsoft-com:office:word" xmlns:w="http://schemas.openxmlformats.org/wordprocessingml/2006/main" xmlns:w14="http://schemas.microsoft.com/office/word/2010/wordml" xmlns:w15="http://schemas.microsoft.com/office/word/2012/wordml" xmlns:w16cid="http://schemas.microsoft.com/office/word/2016/wordml/cid" xmlns:w16se="http://schemas.microsoft.com/office/word/2015/wordml/symex" xmlns:wpg="http://schemas.microsoft.com/office/word/2010/wordprocessingGroup" xmlns:wpi="http://schemas.microsoft.com/office/word/2010/wordprocessingInk" xmlns:wne="http://schemas.microsoft.com/office/word/2006/wordml" xmlns:wps="http://schemas.microsoft.com/office/word/2010/wordprocessingShape" mc:Ignorable="w14 w15 w16se w16cid wp14">
+<w:footnotes xmlns:wpc="http://schemas.microsoft.com/office/word/2010/wordprocessingCanvas" xmlns:cx="http://schemas.microsoft.com/office/drawing/2014/chartex" xmlns:cx1="http://schemas.microsoft.com/office/drawing/2015/9/8/chartex" xmlns:cx2="http://schemas.microsoft.com/office/drawing/2015/10/21/chartex" xmlns:cx3="http://schemas.microsoft.com/office/drawing/2016/5/9/chartex" xmlns:cx4="http://schemas.microsoft.com/office/drawing/2016/5/10/chartex" xmlns:cx5="http://schemas.microsoft.com/office/drawing/2016/5/11/chartex" xmlns:cx6="http://schemas.microsoft.com/office/drawing/2016/5/12/chartex" xmlns:cx7="http://schemas.microsoft.com/office/drawing/2016/5/13/chartex" xmlns:cx8="http://schemas.microsoft.com/office/drawing/2016/5/14/chartex" xmlns:mc="http://schemas.openxmlformats.org/markup-compatibility/2006" xmlns:aink="http://schemas.microsoft.com/office/drawing/2016/ink" xmlns:am3d="http://schemas.microsoft.com/office/drawing/2017/model3d" xmlns:o="urn:schemas-microsoft-com:office:office" xmlns:r="http://schemas.openxmlformats.org/officeDocument/2006/relationships" xmlns:m="http://schemas.openxmlformats.org/officeDocument/2006/math" xmlns:v="urn:schemas-microsoft-com:vml" xmlns:wp14="http://schemas.microsoft.com/office/word/2010/wordprocessingDrawing" xmlns:wp="http://schemas.openxmlformats.org/drawingml/2006/wordprocessingDrawing" xmlns:w10="urn:schemas-microsoft-com:office:word" xmlns:w="http://schemas.openxmlformats.org/wordprocessingml/2006/main" xmlns:w14="http://schemas.microsoft.com/office/word/2010/wordml" xmlns:w15="http://schemas.microsoft.com/office/word/2012/wordml" xmlns:w16cex="http://schemas.microsoft.com/office/word/2018/wordml/cex" xmlns:w16cid="http://schemas.microsoft.com/office/word/2016/wordml/cid" xmlns:w16="http://schemas.microsoft.com/office/word/2018/wordml" xmlns:w16se="http://schemas.microsoft.com/office/word/2015/wordml/symex" xmlns:wpg="http://schemas.microsoft.com/office/word/2010/wordprocessingGroup" xmlns:wpi="http://schemas.microsoft.com/office/word/2010/wordprocessingInk" xmlns:wne="http://schemas.microsoft.com/office/word/2006/wordml" xmlns:wps="http://schemas.microsoft.com/office/word/2010/wordprocessingShape" mc:Ignorable="w14 w15 w16se w16cid w16 w16cex wp14">
   <w:footnote w:type="separator" w:id="-1">
     <w:p>
       <w:r>
@@ -7575,13 +7448,13 @@
 </file>
 
 <file path=word/header1.xml><?xml version="1.0" encoding="utf-8"?>
-<w:hdr xmlns:wpc="http://schemas.microsoft.com/office/word/2010/wordprocessingCanvas" xmlns:cx="http://schemas.microsoft.com/office/drawing/2014/chartex" xmlns:cx1="http://schemas.microsoft.com/office/drawing/2015/9/8/chartex" xmlns:cx2="http://schemas.microsoft.com/office/drawing/2015/10/21/chartex" xmlns:cx3="http://schemas.microsoft.com/office/drawing/2016/5/9/chartex" xmlns:cx4="http://schemas.microsoft.com/office/drawing/2016/5/10/chartex" xmlns:cx5="http://schemas.microsoft.com/office/drawing/2016/5/11/chartex" xmlns:cx6="http://schemas.microsoft.com/office/drawing/2016/5/12/chartex" xmlns:cx7="http://schemas.microsoft.com/office/drawing/2016/5/13/chartex" xmlns:cx8="http://schemas.microsoft.com/office/drawing/2016/5/14/chartex" xmlns:mc="http://schemas.openxmlformats.org/markup-compatibility/2006" xmlns:aink="http://schemas.microsoft.com/office/drawing/2016/ink" xmlns:am3d="http://schemas.microsoft.com/office/drawing/2017/model3d" xmlns:o="urn:schemas-microsoft-com:office:office" xmlns:r="http://schemas.openxmlformats.org/officeDocument/2006/relationships" xmlns:m="http://schemas.openxmlformats.org/officeDocument/2006/math" xmlns:v="urn:schemas-microsoft-com:vml" xmlns:wp14="http://schemas.microsoft.com/office/word/2010/wordprocessingDrawing" xmlns:wp="http://schemas.openxmlformats.org/drawingml/2006/wordprocessingDrawing" xmlns:w10="urn:schemas-microsoft-com:office:word" xmlns:w="http://schemas.openxmlformats.org/wordprocessingml/2006/main" xmlns:w14="http://schemas.microsoft.com/office/word/2010/wordml" xmlns:w15="http://schemas.microsoft.com/office/word/2012/wordml" xmlns:w16cid="http://schemas.microsoft.com/office/word/2016/wordml/cid" xmlns:w16se="http://schemas.microsoft.com/office/word/2015/wordml/symex" xmlns:wpg="http://schemas.microsoft.com/office/word/2010/wordprocessingGroup" xmlns:wpi="http://schemas.microsoft.com/office/word/2010/wordprocessingInk" xmlns:wne="http://schemas.microsoft.com/office/word/2006/wordml" xmlns:wps="http://schemas.microsoft.com/office/word/2010/wordprocessingShape" mc:Ignorable="w14 w15 w16se w16cid wp14">
+<w:hdr xmlns:wpc="http://schemas.microsoft.com/office/word/2010/wordprocessingCanvas" xmlns:cx="http://schemas.microsoft.com/office/drawing/2014/chartex" xmlns:cx1="http://schemas.microsoft.com/office/drawing/2015/9/8/chartex" xmlns:cx2="http://schemas.microsoft.com/office/drawing/2015/10/21/chartex" xmlns:cx3="http://schemas.microsoft.com/office/drawing/2016/5/9/chartex" xmlns:cx4="http://schemas.microsoft.com/office/drawing/2016/5/10/chartex" xmlns:cx5="http://schemas.microsoft.com/office/drawing/2016/5/11/chartex" xmlns:cx6="http://schemas.microsoft.com/office/drawing/2016/5/12/chartex" xmlns:cx7="http://schemas.microsoft.com/office/drawing/2016/5/13/chartex" xmlns:cx8="http://schemas.microsoft.com/office/drawing/2016/5/14/chartex" xmlns:mc="http://schemas.openxmlformats.org/markup-compatibility/2006" xmlns:aink="http://schemas.microsoft.com/office/drawing/2016/ink" xmlns:am3d="http://schemas.microsoft.com/office/drawing/2017/model3d" xmlns:o="urn:schemas-microsoft-com:office:office" xmlns:r="http://schemas.openxmlformats.org/officeDocument/2006/relationships" xmlns:m="http://schemas.openxmlformats.org/officeDocument/2006/math" xmlns:v="urn:schemas-microsoft-com:vml" xmlns:wp14="http://schemas.microsoft.com/office/word/2010/wordprocessingDrawing" xmlns:wp="http://schemas.openxmlformats.org/drawingml/2006/wordprocessingDrawing" xmlns:w10="urn:schemas-microsoft-com:office:word" xmlns:w="http://schemas.openxmlformats.org/wordprocessingml/2006/main" xmlns:w14="http://schemas.microsoft.com/office/word/2010/wordml" xmlns:w15="http://schemas.microsoft.com/office/word/2012/wordml" xmlns:w16cex="http://schemas.microsoft.com/office/word/2018/wordml/cex" xmlns:w16cid="http://schemas.microsoft.com/office/word/2016/wordml/cid" xmlns:w16="http://schemas.microsoft.com/office/word/2018/wordml" xmlns:w16se="http://schemas.microsoft.com/office/word/2015/wordml/symex" xmlns:wpg="http://schemas.microsoft.com/office/word/2010/wordprocessingGroup" xmlns:wpi="http://schemas.microsoft.com/office/word/2010/wordprocessingInk" xmlns:wne="http://schemas.microsoft.com/office/word/2006/wordml" xmlns:wps="http://schemas.microsoft.com/office/word/2010/wordprocessingShape" mc:Ignorable="w14 w15 w16se w16cid w16 w16cex wp14">
   <w:p/>
 </w:hdr>
 </file>
 
 <file path=word/numbering.xml><?xml version="1.0" encoding="utf-8"?>
-<w:numbering xmlns:wpc="http://schemas.microsoft.com/office/word/2010/wordprocessingCanvas" xmlns:cx="http://schemas.microsoft.com/office/drawing/2014/chartex" xmlns:cx1="http://schemas.microsoft.com/office/drawing/2015/9/8/chartex" xmlns:cx2="http://schemas.microsoft.com/office/drawing/2015/10/21/chartex" xmlns:cx3="http://schemas.microsoft.com/office/drawing/2016/5/9/chartex" xmlns:cx4="http://schemas.microsoft.com/office/drawing/2016/5/10/chartex" xmlns:cx5="http://schemas.microsoft.com/office/drawing/2016/5/11/chartex" xmlns:cx6="http://schemas.microsoft.com/office/drawing/2016/5/12/chartex" xmlns:cx7="http://schemas.microsoft.com/office/drawing/2016/5/13/chartex" xmlns:cx8="http://schemas.microsoft.com/office/drawing/2016/5/14/chartex" xmlns:mc="http://schemas.openxmlformats.org/markup-compatibility/2006" xmlns:aink="http://schemas.microsoft.com/office/drawing/2016/ink" xmlns:am3d="http://schemas.microsoft.com/office/drawing/2017/model3d" xmlns:o="urn:schemas-microsoft-com:office:office" xmlns:r="http://schemas.openxmlformats.org/officeDocument/2006/relationships" xmlns:m="http://schemas.openxmlformats.org/officeDocument/2006/math" xmlns:v="urn:schemas-microsoft-com:vml" xmlns:wp14="http://schemas.microsoft.com/office/word/2010/wordprocessingDrawing" xmlns:wp="http://schemas.openxmlformats.org/drawingml/2006/wordprocessingDrawing" xmlns:w10="urn:schemas-microsoft-com:office:word" xmlns:w="http://schemas.openxmlformats.org/wordprocessingml/2006/main" xmlns:w14="http://schemas.microsoft.com/office/word/2010/wordml" xmlns:w15="http://schemas.microsoft.com/office/word/2012/wordml" xmlns:w16cid="http://schemas.microsoft.com/office/word/2016/wordml/cid" xmlns:w16se="http://schemas.microsoft.com/office/word/2015/wordml/symex" xmlns:wpg="http://schemas.microsoft.com/office/word/2010/wordprocessingGroup" xmlns:wpi="http://schemas.microsoft.com/office/word/2010/wordprocessingInk" xmlns:wne="http://schemas.microsoft.com/office/word/2006/wordml" xmlns:wps="http://schemas.microsoft.com/office/word/2010/wordprocessingShape" mc:Ignorable="w14 w15 w16se w16cid wp14">
+<w:numbering xmlns:wpc="http://schemas.microsoft.com/office/word/2010/wordprocessingCanvas" xmlns:cx="http://schemas.microsoft.com/office/drawing/2014/chartex" xmlns:cx1="http://schemas.microsoft.com/office/drawing/2015/9/8/chartex" xmlns:cx2="http://schemas.microsoft.com/office/drawing/2015/10/21/chartex" xmlns:cx3="http://schemas.microsoft.com/office/drawing/2016/5/9/chartex" xmlns:cx4="http://schemas.microsoft.com/office/drawing/2016/5/10/chartex" xmlns:cx5="http://schemas.microsoft.com/office/drawing/2016/5/11/chartex" xmlns:cx6="http://schemas.microsoft.com/office/drawing/2016/5/12/chartex" xmlns:cx7="http://schemas.microsoft.com/office/drawing/2016/5/13/chartex" xmlns:cx8="http://schemas.microsoft.com/office/drawing/2016/5/14/chartex" xmlns:mc="http://schemas.openxmlformats.org/markup-compatibility/2006" xmlns:aink="http://schemas.microsoft.com/office/drawing/2016/ink" xmlns:am3d="http://schemas.microsoft.com/office/drawing/2017/model3d" xmlns:o="urn:schemas-microsoft-com:office:office" xmlns:r="http://schemas.openxmlformats.org/officeDocument/2006/relationships" xmlns:m="http://schemas.openxmlformats.org/officeDocument/2006/math" xmlns:v="urn:schemas-microsoft-com:vml" xmlns:wp14="http://schemas.microsoft.com/office/word/2010/wordprocessingDrawing" xmlns:wp="http://schemas.openxmlformats.org/drawingml/2006/wordprocessingDrawing" xmlns:w10="urn:schemas-microsoft-com:office:word" xmlns:w="http://schemas.openxmlformats.org/wordprocessingml/2006/main" xmlns:w14="http://schemas.microsoft.com/office/word/2010/wordml" xmlns:w15="http://schemas.microsoft.com/office/word/2012/wordml" xmlns:w16cex="http://schemas.microsoft.com/office/word/2018/wordml/cex" xmlns:w16cid="http://schemas.microsoft.com/office/word/2016/wordml/cid" xmlns:w16="http://schemas.microsoft.com/office/word/2018/wordml" xmlns:w16se="http://schemas.microsoft.com/office/word/2015/wordml/symex" xmlns:wpg="http://schemas.microsoft.com/office/word/2010/wordprocessingGroup" xmlns:wpi="http://schemas.microsoft.com/office/word/2010/wordprocessingInk" xmlns:wne="http://schemas.microsoft.com/office/word/2006/wordml" xmlns:wps="http://schemas.microsoft.com/office/word/2010/wordprocessingShape" mc:Ignorable="w14 w15 w16se w16cid w16 w16cex wp14">
   <w:abstractNum w:abstractNumId="0" w15:restartNumberingAfterBreak="0">
     <w:nsid w:val="01001965"/>
     <w:multiLevelType w:val="multilevel"/>
@@ -11333,6 +11206,7 @@
         <w:dstrike w:val="0"/>
         <w:noProof w:val="0"/>
         <w:vanish w:val="0"/>
+        <w:color w:val="000000"/>
         <w:spacing w:val="0"/>
         <w:kern w:val="0"/>
         <w:position w:val="0"/>
@@ -11353,11 +11227,6 @@
           <w14:prstDash w14:val="solid"/>
           <w14:bevel/>
         </w14:textOutline>
-        <w14:textFill>
-          <w14:solidFill>
-            <w14:srgbClr w14:val="000000"/>
-          </w14:solidFill>
-        </w14:textFill>
         <w14:scene3d>
           <w14:camera w14:prst="orthographicFront"/>
           <w14:lightRig w14:rig="threePt" w14:dir="t">
@@ -13507,7 +13376,7 @@
 </file>
 
 <file path=word/styles.xml><?xml version="1.0" encoding="utf-8"?>
-<w:styles xmlns:mc="http://schemas.openxmlformats.org/markup-compatibility/2006" xmlns:r="http://schemas.openxmlformats.org/officeDocument/2006/relationships" xmlns:w="http://schemas.openxmlformats.org/wordprocessingml/2006/main" xmlns:w14="http://schemas.microsoft.com/office/word/2010/wordml" xmlns:w15="http://schemas.microsoft.com/office/word/2012/wordml" xmlns:w16cid="http://schemas.microsoft.com/office/word/2016/wordml/cid" xmlns:w16se="http://schemas.microsoft.com/office/word/2015/wordml/symex" mc:Ignorable="w14 w15 w16se w16cid">
+<w:styles xmlns:mc="http://schemas.openxmlformats.org/markup-compatibility/2006" xmlns:r="http://schemas.openxmlformats.org/officeDocument/2006/relationships" xmlns:w="http://schemas.openxmlformats.org/wordprocessingml/2006/main" xmlns:w14="http://schemas.microsoft.com/office/word/2010/wordml" xmlns:w15="http://schemas.microsoft.com/office/word/2012/wordml" xmlns:w16cex="http://schemas.microsoft.com/office/word/2018/wordml/cex" xmlns:w16cid="http://schemas.microsoft.com/office/word/2016/wordml/cid" xmlns:w16="http://schemas.microsoft.com/office/word/2018/wordml" xmlns:w16se="http://schemas.microsoft.com/office/word/2015/wordml/symex" mc:Ignorable="w14 w15 w16se w16cid w16 w16cex">
   <w:docDefaults>
     <w:rPrDefault>
       <w:rPr>
@@ -13517,7 +13386,7 @@
     </w:rPrDefault>
     <w:pPrDefault/>
   </w:docDefaults>
-  <w:latentStyles w:defLockedState="0" w:defUIPriority="0" w:defSemiHidden="0" w:defUnhideWhenUsed="0" w:defQFormat="0" w:count="377">
+  <w:latentStyles w:defLockedState="0" w:defUIPriority="0" w:defSemiHidden="0" w:defUnhideWhenUsed="0" w:defQFormat="0" w:count="376">
     <w:lsdException w:name="Normal" w:qFormat="1"/>
     <w:lsdException w:name="heading 1" w:qFormat="1"/>
     <w:lsdException w:name="heading 2" w:qFormat="1"/>
@@ -13616,6 +13485,7 @@
     <w:lsdException w:name="HTML Sample" w:semiHidden="1" w:unhideWhenUsed="1"/>
     <w:lsdException w:name="HTML Typewriter" w:semiHidden="1" w:unhideWhenUsed="1"/>
     <w:lsdException w:name="HTML Variable" w:semiHidden="1" w:unhideWhenUsed="1"/>
+    <w:lsdException w:name="Normal Table" w:semiHidden="1" w:unhideWhenUsed="1"/>
     <w:lsdException w:name="annotation subject" w:semiHidden="1" w:unhideWhenUsed="1"/>
     <w:lsdException w:name="No List" w:semiHidden="1" w:unhideWhenUsed="1"/>
     <w:lsdException w:name="Outline List 1" w:semiHidden="1" w:unhideWhenUsed="1"/>
@@ -13661,8 +13531,10 @@
     <w:lsdException w:name="Table Subtle 1" w:semiHidden="1" w:unhideWhenUsed="1"/>
     <w:lsdException w:name="Table Subtle 2" w:semiHidden="1" w:unhideWhenUsed="1"/>
     <w:lsdException w:name="Table Web 1" w:semiHidden="1" w:unhideWhenUsed="1"/>
+    <w:lsdException w:name="Table Web 2" w:semiHidden="1" w:unhideWhenUsed="1"/>
     <w:lsdException w:name="Table Web 3" w:semiHidden="1" w:unhideWhenUsed="1"/>
     <w:lsdException w:name="Balloon Text" w:semiHidden="1" w:unhideWhenUsed="1"/>
+    <w:lsdException w:name="Table Theme" w:semiHidden="1" w:unhideWhenUsed="1"/>
     <w:lsdException w:name="Placeholder Text" w:semiHidden="1" w:uiPriority="99"/>
     <w:lsdException w:name="No Spacing" w:uiPriority="1" w:qFormat="1"/>
     <w:lsdException w:name="Light Shading" w:uiPriority="60"/>
@@ -13883,7 +13755,6 @@
     <w:lsdException w:name="Hashtag" w:semiHidden="1" w:uiPriority="99" w:unhideWhenUsed="1"/>
     <w:lsdException w:name="Unresolved Mention" w:semiHidden="1" w:uiPriority="99" w:unhideWhenUsed="1"/>
     <w:lsdException w:name="Smart Link" w:semiHidden="1" w:uiPriority="99" w:unhideWhenUsed="1"/>
-    <w:lsdException w:name="Smart Link Error" w:semiHidden="1" w:uiPriority="99" w:unhideWhenUsed="1"/>
   </w:latentStyles>
   <w:style w:type="paragraph" w:default="1" w:styleId="Normal">
     <w:name w:val="Normal"/>

</xml_diff>